<commit_message>
Re-packaged files for appropriate Template
</commit_message>
<xml_diff>
--- a/dist/invoice_template.docx
+++ b/dist/invoice_template.docx
@@ -75,15 +75,6 @@
           <w:sz w:val="44"/>
           <w:szCs w:val="44"/>
         </w:rPr>
-        <w:tab/>
-      </w:r>
-      <w:r>
-        <w:rPr>
-          <w:b/>
-          <w:bCs/>
-          <w:sz w:val="44"/>
-          <w:szCs w:val="44"/>
-        </w:rPr>
         <w:t>Estimate</w:t>
       </w:r>
     </w:p>
@@ -98,23 +89,45 @@
       <w:pPr>
         <w:rPr>
           <w:rFonts w:ascii="Adobe Gothic Std B" w:eastAsia="Adobe Gothic Std B" w:hAnsi="Adobe Gothic Std B"/>
+          <w:sz w:val="22"/>
+          <w:szCs w:val="22"/>
         </w:rPr>
       </w:pPr>
       <w:r>
         <w:rPr>
           <w:rFonts w:ascii="Adobe Gothic Std B" w:eastAsia="Adobe Gothic Std B" w:hAnsi="Adobe Gothic Std B"/>
+          <w:b/>
+          <w:bCs/>
+          <w:i/>
+          <w:iCs/>
+          <w:sz w:val="22"/>
+          <w:szCs w:val="22"/>
         </w:rPr>
         <w:t>For</w:t>
       </w:r>
       <w:r>
         <w:rPr>
           <w:rFonts w:ascii="Adobe Gothic Std B" w:eastAsia="Adobe Gothic Std B" w:hAnsi="Adobe Gothic Std B"/>
-        </w:rPr>
-        <w:t xml:space="preserve">: </w:t>
+          <w:b/>
+          <w:bCs/>
+          <w:i/>
+          <w:iCs/>
+          <w:sz w:val="22"/>
+          <w:szCs w:val="22"/>
+        </w:rPr>
+        <w:t>:</w:t>
       </w:r>
       <w:r>
         <w:rPr>
           <w:rFonts w:ascii="Adobe Gothic Std B" w:eastAsia="Adobe Gothic Std B" w:hAnsi="Adobe Gothic Std B"/>
+          <w:sz w:val="22"/>
+          <w:szCs w:val="22"/>
+        </w:rPr>
+        <w:t xml:space="preserve"> </w:t>
+      </w:r>
+      <w:r>
+        <w:rPr>
+          <w:rFonts w:ascii="Adobe Gothic Std B" w:eastAsia="Adobe Gothic Std B" w:hAnsi="Adobe Gothic Std B"/>
         </w:rPr>
         <w:tab/>
       </w:r>
@@ -127,55 +140,72 @@
       <w:r>
         <w:rPr>
           <w:rFonts w:ascii="Adobe Gothic Std B" w:eastAsia="Adobe Gothic Std B" w:hAnsi="Adobe Gothic Std B"/>
+          <w:sz w:val="22"/>
+          <w:szCs w:val="22"/>
         </w:rPr>
         <w:t>{{ name }}</w:t>
       </w:r>
       <w:r>
         <w:rPr>
           <w:rFonts w:ascii="Adobe Gothic Std B" w:eastAsia="Adobe Gothic Std B" w:hAnsi="Adobe Gothic Std B"/>
+          <w:sz w:val="22"/>
+          <w:szCs w:val="22"/>
         </w:rPr>
         <w:tab/>
       </w:r>
       <w:r>
         <w:rPr>
           <w:rFonts w:ascii="Adobe Gothic Std B" w:eastAsia="Adobe Gothic Std B" w:hAnsi="Adobe Gothic Std B"/>
+          <w:sz w:val="22"/>
+          <w:szCs w:val="22"/>
         </w:rPr>
         <w:tab/>
       </w:r>
       <w:r>
         <w:rPr>
           <w:rFonts w:ascii="Adobe Gothic Std B" w:eastAsia="Adobe Gothic Std B" w:hAnsi="Adobe Gothic Std B"/>
+          <w:sz w:val="22"/>
+          <w:szCs w:val="22"/>
         </w:rPr>
         <w:tab/>
       </w:r>
       <w:r>
         <w:rPr>
           <w:rFonts w:ascii="Adobe Gothic Std B" w:eastAsia="Adobe Gothic Std B" w:hAnsi="Adobe Gothic Std B"/>
+          <w:sz w:val="22"/>
+          <w:szCs w:val="22"/>
         </w:rPr>
         <w:tab/>
       </w:r>
       <w:r>
         <w:rPr>
           <w:rFonts w:ascii="Adobe Gothic Std B" w:eastAsia="Adobe Gothic Std B" w:hAnsi="Adobe Gothic Std B"/>
+          <w:sz w:val="22"/>
+          <w:szCs w:val="22"/>
         </w:rPr>
         <w:tab/>
       </w:r>
       <w:r>
         <w:rPr>
           <w:rFonts w:ascii="Adobe Gothic Std B" w:eastAsia="Adobe Gothic Std B" w:hAnsi="Adobe Gothic Std B"/>
+          <w:sz w:val="22"/>
+          <w:szCs w:val="22"/>
         </w:rPr>
         <w:tab/>
       </w:r>
       <w:r>
         <w:rPr>
           <w:rFonts w:ascii="Adobe Gothic Std B" w:eastAsia="Adobe Gothic Std B" w:hAnsi="Adobe Gothic Std B"/>
-        </w:rPr>
-        <w:tab/>
+          <w:sz w:val="22"/>
+          <w:szCs w:val="22"/>
+        </w:rPr>
         <w:t xml:space="preserve">Estimate No: </w:t>
       </w:r>
       <w:r>
         <w:rPr>
           <w:rFonts w:ascii="Adobe Gothic Std B" w:eastAsia="Adobe Gothic Std B" w:hAnsi="Adobe Gothic Std B"/>
+          <w:sz w:val="22"/>
+          <w:szCs w:val="22"/>
         </w:rPr>
         <w:tab/>
         <w:t>{{ estimate }}</w:t>
@@ -185,17 +215,23 @@
       <w:pPr>
         <w:rPr>
           <w:rFonts w:ascii="Adobe Gothic Std B" w:eastAsia="Adobe Gothic Std B" w:hAnsi="Adobe Gothic Std B"/>
+          <w:sz w:val="22"/>
+          <w:szCs w:val="22"/>
         </w:rPr>
       </w:pPr>
       <w:r>
         <w:rPr>
           <w:rFonts w:ascii="Adobe Gothic Std B" w:eastAsia="Adobe Gothic Std B" w:hAnsi="Adobe Gothic Std B"/>
+          <w:sz w:val="22"/>
+          <w:szCs w:val="22"/>
         </w:rPr>
         <w:tab/>
       </w:r>
       <w:r>
         <w:rPr>
           <w:rFonts w:ascii="Adobe Gothic Std B" w:eastAsia="Adobe Gothic Std B" w:hAnsi="Adobe Gothic Std B"/>
+          <w:sz w:val="22"/>
+          <w:szCs w:val="22"/>
         </w:rPr>
         <w:tab/>
         <w:t>{{ address }}</w:t>
@@ -203,55 +239,80 @@
       <w:r>
         <w:rPr>
           <w:rFonts w:ascii="Adobe Gothic Std B" w:eastAsia="Adobe Gothic Std B" w:hAnsi="Adobe Gothic Std B"/>
+          <w:sz w:val="22"/>
+          <w:szCs w:val="22"/>
         </w:rPr>
         <w:tab/>
       </w:r>
       <w:r>
         <w:rPr>
           <w:rFonts w:ascii="Adobe Gothic Std B" w:eastAsia="Adobe Gothic Std B" w:hAnsi="Adobe Gothic Std B"/>
+          <w:sz w:val="22"/>
+          <w:szCs w:val="22"/>
         </w:rPr>
         <w:tab/>
       </w:r>
       <w:r>
         <w:rPr>
           <w:rFonts w:ascii="Adobe Gothic Std B" w:eastAsia="Adobe Gothic Std B" w:hAnsi="Adobe Gothic Std B"/>
+          <w:sz w:val="22"/>
+          <w:szCs w:val="22"/>
         </w:rPr>
         <w:tab/>
       </w:r>
       <w:r>
         <w:rPr>
           <w:rFonts w:ascii="Adobe Gothic Std B" w:eastAsia="Adobe Gothic Std B" w:hAnsi="Adobe Gothic Std B"/>
+          <w:sz w:val="22"/>
+          <w:szCs w:val="22"/>
         </w:rPr>
         <w:tab/>
       </w:r>
       <w:r>
         <w:rPr>
           <w:rFonts w:ascii="Adobe Gothic Std B" w:eastAsia="Adobe Gothic Std B" w:hAnsi="Adobe Gothic Std B"/>
+          <w:sz w:val="22"/>
+          <w:szCs w:val="22"/>
         </w:rPr>
         <w:tab/>
       </w:r>
       <w:r>
         <w:rPr>
           <w:rFonts w:ascii="Adobe Gothic Std B" w:eastAsia="Adobe Gothic Std B" w:hAnsi="Adobe Gothic Std B"/>
+          <w:sz w:val="22"/>
+          <w:szCs w:val="22"/>
         </w:rPr>
         <w:tab/>
       </w:r>
       <w:r>
         <w:rPr>
           <w:rFonts w:ascii="Adobe Gothic Std B" w:eastAsia="Adobe Gothic Std B" w:hAnsi="Adobe Gothic Std B"/>
+          <w:sz w:val="22"/>
+          <w:szCs w:val="22"/>
         </w:rPr>
         <w:tab/>
+      </w:r>
+      <w:r>
+        <w:rPr>
+          <w:rFonts w:ascii="Adobe Gothic Std B" w:eastAsia="Adobe Gothic Std B" w:hAnsi="Adobe Gothic Std B"/>
+          <w:sz w:val="22"/>
+          <w:szCs w:val="22"/>
+        </w:rPr>
         <w:t xml:space="preserve">Date: </w:t>
       </w:r>
       <w:r>
         <w:rPr>
           <w:rFonts w:ascii="Adobe Gothic Std B" w:eastAsia="Adobe Gothic Std B" w:hAnsi="Adobe Gothic Std B"/>
+          <w:sz w:val="22"/>
+          <w:szCs w:val="22"/>
         </w:rPr>
         <w:tab/>
       </w:r>
       <w:r>
         <w:rPr>
           <w:rFonts w:ascii="Adobe Gothic Std B" w:eastAsia="Adobe Gothic Std B" w:hAnsi="Adobe Gothic Std B"/>
+          <w:sz w:val="22"/>
+          <w:szCs w:val="22"/>
         </w:rPr>
         <w:tab/>
         <w:t>{{ date }}</w:t>
@@ -261,17 +322,23 @@
       <w:pPr>
         <w:rPr>
           <w:rFonts w:ascii="Adobe Gothic Std B" w:eastAsia="Adobe Gothic Std B" w:hAnsi="Adobe Gothic Std B"/>
+          <w:sz w:val="22"/>
+          <w:szCs w:val="22"/>
         </w:rPr>
       </w:pPr>
       <w:r>
         <w:rPr>
           <w:rFonts w:ascii="Adobe Gothic Std B" w:eastAsia="Adobe Gothic Std B" w:hAnsi="Adobe Gothic Std B"/>
+          <w:sz w:val="22"/>
+          <w:szCs w:val="22"/>
         </w:rPr>
         <w:tab/>
       </w:r>
       <w:r>
         <w:rPr>
           <w:rFonts w:ascii="Adobe Gothic Std B" w:eastAsia="Adobe Gothic Std B" w:hAnsi="Adobe Gothic Std B"/>
+          <w:sz w:val="22"/>
+          <w:szCs w:val="22"/>
         </w:rPr>
         <w:tab/>
         <w:t>{{ address2 }}</w:t>
@@ -279,42 +346,56 @@
       <w:r>
         <w:rPr>
           <w:rFonts w:ascii="Adobe Gothic Std B" w:eastAsia="Adobe Gothic Std B" w:hAnsi="Adobe Gothic Std B"/>
+          <w:sz w:val="22"/>
+          <w:szCs w:val="22"/>
         </w:rPr>
         <w:tab/>
       </w:r>
       <w:r>
         <w:rPr>
           <w:rFonts w:ascii="Adobe Gothic Std B" w:eastAsia="Adobe Gothic Std B" w:hAnsi="Adobe Gothic Std B"/>
+          <w:sz w:val="22"/>
+          <w:szCs w:val="22"/>
         </w:rPr>
         <w:tab/>
       </w:r>
       <w:r>
         <w:rPr>
           <w:rFonts w:ascii="Adobe Gothic Std B" w:eastAsia="Adobe Gothic Std B" w:hAnsi="Adobe Gothic Std B"/>
+          <w:sz w:val="22"/>
+          <w:szCs w:val="22"/>
         </w:rPr>
         <w:tab/>
       </w:r>
       <w:r>
         <w:rPr>
           <w:rFonts w:ascii="Adobe Gothic Std B" w:eastAsia="Adobe Gothic Std B" w:hAnsi="Adobe Gothic Std B"/>
+          <w:sz w:val="22"/>
+          <w:szCs w:val="22"/>
         </w:rPr>
         <w:tab/>
       </w:r>
       <w:r>
         <w:rPr>
           <w:rFonts w:ascii="Adobe Gothic Std B" w:eastAsia="Adobe Gothic Std B" w:hAnsi="Adobe Gothic Std B"/>
+          <w:sz w:val="22"/>
+          <w:szCs w:val="22"/>
         </w:rPr>
         <w:tab/>
       </w:r>
       <w:r>
         <w:rPr>
           <w:rFonts w:ascii="Adobe Gothic Std B" w:eastAsia="Adobe Gothic Std B" w:hAnsi="Adobe Gothic Std B"/>
+          <w:sz w:val="22"/>
+          <w:szCs w:val="22"/>
         </w:rPr>
         <w:tab/>
       </w:r>
       <w:r>
         <w:rPr>
           <w:rFonts w:ascii="Adobe Gothic Std B" w:eastAsia="Adobe Gothic Std B" w:hAnsi="Adobe Gothic Std B"/>
+          <w:sz w:val="22"/>
+          <w:szCs w:val="22"/>
         </w:rPr>
         <w:tab/>
       </w:r>
@@ -323,78 +404,95 @@
       <w:pPr>
         <w:rPr>
           <w:rFonts w:ascii="Adobe Gothic Std B" w:eastAsia="Adobe Gothic Std B" w:hAnsi="Adobe Gothic Std B"/>
+          <w:sz w:val="22"/>
+          <w:szCs w:val="22"/>
         </w:rPr>
       </w:pPr>
       <w:r>
         <w:rPr>
           <w:rFonts w:ascii="Adobe Gothic Std B" w:eastAsia="Adobe Gothic Std B" w:hAnsi="Adobe Gothic Std B"/>
+          <w:sz w:val="22"/>
+          <w:szCs w:val="22"/>
         </w:rPr>
         <w:tab/>
       </w:r>
       <w:r>
         <w:rPr>
           <w:rFonts w:ascii="Adobe Gothic Std B" w:eastAsia="Adobe Gothic Std B" w:hAnsi="Adobe Gothic Std B"/>
+          <w:sz w:val="22"/>
+          <w:szCs w:val="22"/>
         </w:rPr>
         <w:t xml:space="preserve"> </w:t>
       </w:r>
       <w:r>
         <w:rPr>
           <w:rFonts w:ascii="Adobe Gothic Std B" w:eastAsia="Adobe Gothic Std B" w:hAnsi="Adobe Gothic Std B"/>
+          <w:sz w:val="22"/>
+          <w:szCs w:val="22"/>
         </w:rPr>
         <w:tab/>
       </w:r>
       <w:r>
         <w:rPr>
           <w:rFonts w:ascii="Adobe Gothic Std B" w:eastAsia="Adobe Gothic Std B" w:hAnsi="Adobe Gothic Std B"/>
+          <w:sz w:val="22"/>
+          <w:szCs w:val="22"/>
         </w:rPr>
         <w:t>{{ phone }}</w:t>
       </w:r>
       <w:r>
         <w:rPr>
           <w:rFonts w:ascii="Adobe Gothic Std B" w:eastAsia="Adobe Gothic Std B" w:hAnsi="Adobe Gothic Std B"/>
+          <w:sz w:val="22"/>
+          <w:szCs w:val="22"/>
         </w:rPr>
         <w:t xml:space="preserve"> </w:t>
       </w:r>
     </w:p>
-    <w:p/>
-    <w:p/>
-    <w:p/>
-    <w:p/>
+    <w:p>
+      <w:pPr>
+        <w:rPr>
+          <w:rFonts w:ascii="Adobe Gothic Std B" w:eastAsia="Adobe Gothic Std B" w:hAnsi="Adobe Gothic Std B"/>
+        </w:rPr>
+      </w:pPr>
+    </w:p>
     <w:tbl>
       <w:tblPr>
-        <w:tblStyle w:val="PlainTable3"/>
-        <w:tblW w:w="6081" w:type="pct"/>
-        <w:tblInd w:w="-1080" w:type="dxa"/>
+        <w:tblStyle w:val="TableGrid"/>
+        <w:tblW w:w="5821" w:type="pct"/>
+        <w:tblInd w:w="-809" w:type="dxa"/>
+        <w:tblBorders>
+          <w:top w:val="none" w:sz="0" w:space="0" w:color="auto"/>
+          <w:left w:val="none" w:sz="0" w:space="0" w:color="auto"/>
+          <w:bottom w:val="none" w:sz="0" w:space="0" w:color="auto"/>
+          <w:right w:val="none" w:sz="0" w:space="0" w:color="auto"/>
+        </w:tblBorders>
+        <w:tblLayout w:type="fixed"/>
         <w:tblLook w:val="0020" w:firstRow="1" w:lastRow="0" w:firstColumn="0" w:lastColumn="0" w:noHBand="0" w:noVBand="0"/>
         <w:tblDescription w:val="Layout table"/>
       </w:tblPr>
       <w:tblGrid>
-        <w:gridCol w:w="2647"/>
-        <w:gridCol w:w="5957"/>
-        <w:gridCol w:w="1777"/>
-        <w:gridCol w:w="1878"/>
+        <w:gridCol w:w="2457"/>
+        <w:gridCol w:w="5892"/>
+        <w:gridCol w:w="1775"/>
+        <w:gridCol w:w="1611"/>
       </w:tblGrid>
       <w:tr>
         <w:trPr>
-          <w:cnfStyle w:val="100000000000" w:firstRow="1" w:lastRow="0" w:firstColumn="0" w:lastColumn="0" w:oddVBand="0" w:evenVBand="0" w:oddHBand="0" w:evenHBand="0" w:firstRowFirstColumn="0" w:firstRowLastColumn="0" w:lastRowFirstColumn="0" w:lastRowLastColumn="0"/>
-          <w:trHeight w:val="970"/>
-          <w:tblHeader/>
+          <w:trHeight w:val="1030"/>
         </w:trPr>
         <w:tc>
           <w:tcPr>
-            <w:cnfStyle w:val="000010000000" w:firstRow="0" w:lastRow="0" w:firstColumn="0" w:lastColumn="0" w:oddVBand="1" w:evenVBand="0" w:oddHBand="0" w:evenHBand="0" w:firstRowFirstColumn="0" w:firstRowLastColumn="0" w:lastRowFirstColumn="0" w:lastRowLastColumn="0"/>
-            <w:tcW w:w="2664" w:type="dxa"/>
-            <w:tcBorders>
-              <w:right w:val="single" w:sz="4" w:space="0" w:color="auto"/>
-            </w:tcBorders>
+            <w:tcW w:w="2455" w:type="dxa"/>
           </w:tcPr>
           <w:p>
             <w:pPr>
               <w:pStyle w:val="Heading1"/>
-              <w:spacing w:line="276" w:lineRule="auto"/>
               <w:jc w:val="center"/>
               <w:rPr>
                 <w:rFonts w:ascii="Adobe Gothic Std B" w:eastAsia="Adobe Gothic Std B" w:hAnsi="Adobe Gothic Std B"/>
+                <w:b/>
+                <w:bCs w:val="0"/>
                 <w:sz w:val="24"/>
                 <w:szCs w:val="24"/>
               </w:rPr>
@@ -402,6 +500,8 @@
             <w:r>
               <w:rPr>
                 <w:rFonts w:ascii="Adobe Gothic Std B" w:eastAsia="Adobe Gothic Std B" w:hAnsi="Adobe Gothic Std B"/>
+                <w:b/>
+                <w:bCs w:val="0"/>
                 <w:sz w:val="24"/>
                 <w:szCs w:val="24"/>
               </w:rPr>
@@ -427,18 +527,12 @@
           <w:sdtContent>
             <w:tc>
               <w:tcPr>
-                <w:tcW w:w="6034" w:type="dxa"/>
-                <w:tcBorders>
-                  <w:left w:val="single" w:sz="4" w:space="0" w:color="auto"/>
-                  <w:right w:val="single" w:sz="4" w:space="0" w:color="auto"/>
-                </w:tcBorders>
+                <w:tcW w:w="5886" w:type="dxa"/>
               </w:tcPr>
               <w:p>
                 <w:pPr>
                   <w:pStyle w:val="Heading1"/>
-                  <w:spacing w:line="276" w:lineRule="auto"/>
                   <w:jc w:val="center"/>
-                  <w:cnfStyle w:val="100000000000" w:firstRow="1" w:lastRow="0" w:firstColumn="0" w:lastColumn="0" w:oddVBand="0" w:evenVBand="0" w:oddHBand="0" w:evenHBand="0" w:firstRowFirstColumn="0" w:firstRowLastColumn="0" w:lastRowFirstColumn="0" w:lastRowLastColumn="0"/>
                   <w:rPr>
                     <w:rFonts w:ascii="Adobe Gothic Std B" w:eastAsia="Adobe Gothic Std B" w:hAnsi="Adobe Gothic Std B"/>
                     <w:sz w:val="24"/>
@@ -448,6 +542,8 @@
                 <w:r>
                   <w:rPr>
                     <w:rFonts w:ascii="Adobe Gothic Std B" w:eastAsia="Adobe Gothic Std B" w:hAnsi="Adobe Gothic Std B"/>
+                    <w:b/>
+                    <w:bCs w:val="0"/>
                     <w:sz w:val="24"/>
                     <w:szCs w:val="24"/>
                   </w:rPr>
@@ -459,20 +555,16 @@
         </w:sdt>
         <w:tc>
           <w:tcPr>
-            <w:cnfStyle w:val="000010000000" w:firstRow="0" w:lastRow="0" w:firstColumn="0" w:lastColumn="0" w:oddVBand="1" w:evenVBand="0" w:oddHBand="0" w:evenHBand="0" w:firstRowFirstColumn="0" w:firstRowLastColumn="0" w:lastRowFirstColumn="0" w:lastRowLastColumn="0"/>
-            <w:tcW w:w="1784" w:type="dxa"/>
-            <w:tcBorders>
-              <w:left w:val="single" w:sz="4" w:space="0" w:color="auto"/>
-              <w:right w:val="single" w:sz="4" w:space="0" w:color="auto"/>
-            </w:tcBorders>
+            <w:tcW w:w="1773" w:type="dxa"/>
           </w:tcPr>
           <w:p>
             <w:pPr>
               <w:pStyle w:val="Heading1"/>
-              <w:spacing w:line="276" w:lineRule="auto"/>
               <w:jc w:val="center"/>
               <w:rPr>
                 <w:rFonts w:ascii="Adobe Gothic Std B" w:eastAsia="Adobe Gothic Std B" w:hAnsi="Adobe Gothic Std B"/>
+                <w:b/>
+                <w:bCs w:val="0"/>
                 <w:sz w:val="24"/>
                 <w:szCs w:val="24"/>
               </w:rPr>
@@ -480,28 +572,37 @@
             <w:r>
               <w:rPr>
                 <w:rFonts w:ascii="Adobe Gothic Std B" w:eastAsia="Adobe Gothic Std B" w:hAnsi="Adobe Gothic Std B"/>
+                <w:b/>
+                <w:bCs w:val="0"/>
                 <w:sz w:val="24"/>
                 <w:szCs w:val="24"/>
               </w:rPr>
-              <w:t>tax</w:t>
+              <w:t>T</w:t>
+            </w:r>
+            <w:r>
+              <w:rPr>
+                <w:rFonts w:ascii="Adobe Gothic Std B" w:eastAsia="Adobe Gothic Std B" w:hAnsi="Adobe Gothic Std B"/>
+                <w:b/>
+                <w:bCs w:val="0"/>
+                <w:sz w:val="24"/>
+                <w:szCs w:val="24"/>
+              </w:rPr>
+              <w:t>ax</w:t>
             </w:r>
           </w:p>
         </w:tc>
         <w:tc>
           <w:tcPr>
-            <w:tcW w:w="1777" w:type="dxa"/>
-            <w:tcBorders>
-              <w:left w:val="single" w:sz="4" w:space="0" w:color="auto"/>
-            </w:tcBorders>
+            <w:tcW w:w="1609" w:type="dxa"/>
           </w:tcPr>
           <w:p>
             <w:pPr>
               <w:pStyle w:val="Heading1"/>
-              <w:spacing w:line="276" w:lineRule="auto"/>
               <w:jc w:val="center"/>
-              <w:cnfStyle w:val="100000000000" w:firstRow="1" w:lastRow="0" w:firstColumn="0" w:lastColumn="0" w:oddVBand="0" w:evenVBand="0" w:oddHBand="0" w:evenHBand="0" w:firstRowFirstColumn="0" w:firstRowLastColumn="0" w:lastRowFirstColumn="0" w:lastRowLastColumn="0"/>
               <w:rPr>
                 <w:rFonts w:ascii="Adobe Gothic Std B" w:eastAsia="Adobe Gothic Std B" w:hAnsi="Adobe Gothic Std B"/>
+                <w:b/>
+                <w:bCs w:val="0"/>
                 <w:sz w:val="24"/>
                 <w:szCs w:val="24"/>
               </w:rPr>
@@ -509,31 +610,234 @@
             <w:r>
               <w:rPr>
                 <w:rFonts w:ascii="Adobe Gothic Std B" w:eastAsia="Adobe Gothic Std B" w:hAnsi="Adobe Gothic Std B"/>
+                <w:b/>
+                <w:bCs w:val="0"/>
                 <w:sz w:val="24"/>
                 <w:szCs w:val="24"/>
               </w:rPr>
-              <w:t>amount</w:t>
+              <w:t>A</w:t>
+            </w:r>
+            <w:r>
+              <w:rPr>
+                <w:rFonts w:ascii="Adobe Gothic Std B" w:eastAsia="Adobe Gothic Std B" w:hAnsi="Adobe Gothic Std B"/>
+                <w:b/>
+                <w:bCs w:val="0"/>
+                <w:sz w:val="24"/>
+                <w:szCs w:val="24"/>
+              </w:rPr>
+              <w:t>mount</w:t>
             </w:r>
           </w:p>
         </w:tc>
       </w:tr>
       <w:tr>
         <w:trPr>
-          <w:cnfStyle w:val="100000000000" w:firstRow="1" w:lastRow="0" w:firstColumn="0" w:lastColumn="0" w:oddVBand="0" w:evenVBand="0" w:oddHBand="0" w:evenHBand="0" w:firstRowFirstColumn="0" w:firstRowLastColumn="0" w:lastRowFirstColumn="0" w:lastRowLastColumn="0"/>
-          <w:trHeight w:val="970"/>
-          <w:tblHeader/>
+          <w:trHeight w:val="1030"/>
         </w:trPr>
         <w:tc>
           <w:tcPr>
-            <w:cnfStyle w:val="000010000000" w:firstRow="0" w:lastRow="0" w:firstColumn="0" w:lastColumn="0" w:oddVBand="1" w:evenVBand="0" w:oddHBand="0" w:evenHBand="0" w:firstRowFirstColumn="0" w:firstRowLastColumn="0" w:lastRowFirstColumn="0" w:lastRowLastColumn="0"/>
-            <w:tcW w:w="2664" w:type="dxa"/>
-            <w:tcBorders>
-              <w:right w:val="single" w:sz="4" w:space="0" w:color="auto"/>
-            </w:tcBorders>
+            <w:tcW w:w="2455" w:type="dxa"/>
           </w:tcPr>
           <w:p>
             <w:pPr>
-              <w:spacing w:line="276" w:lineRule="auto"/>
+              <w:jc w:val="center"/>
+              <w:rPr>
+                <w:rFonts w:ascii="Adobe Gothic Std B" w:eastAsia="Adobe Gothic Std B" w:hAnsi="Adobe Gothic Std B"/>
+                <w:b/>
+                <w:bCs/>
+                <w:sz w:val="22"/>
+                <w:szCs w:val="22"/>
+              </w:rPr>
+            </w:pPr>
+            <w:r>
+              <w:rPr>
+                <w:rFonts w:ascii="Adobe Gothic Std B" w:eastAsia="Adobe Gothic Std B" w:hAnsi="Adobe Gothic Std B"/>
+                <w:b/>
+                <w:bCs/>
+                <w:sz w:val="24"/>
+                <w:szCs w:val="24"/>
+              </w:rPr>
+              <w:t>{% for item in invoice_list %}</w:t>
+            </w:r>
+          </w:p>
+        </w:tc>
+        <w:tc>
+          <w:tcPr>
+            <w:tcW w:w="5886" w:type="dxa"/>
+          </w:tcPr>
+          <w:p>
+            <w:pPr>
+              <w:jc w:val="center"/>
+              <w:rPr>
+                <w:rFonts w:ascii="Adobe Gothic Std B" w:eastAsia="Adobe Gothic Std B" w:hAnsi="Adobe Gothic Std B"/>
+                <w:sz w:val="22"/>
+                <w:szCs w:val="22"/>
+              </w:rPr>
+            </w:pPr>
+          </w:p>
+        </w:tc>
+        <w:tc>
+          <w:tcPr>
+            <w:tcW w:w="1773" w:type="dxa"/>
+          </w:tcPr>
+          <w:p>
+            <w:pPr>
+              <w:pStyle w:val="Right-alignedtext"/>
+              <w:spacing w:line="240" w:lineRule="auto"/>
+              <w:jc w:val="center"/>
+              <w:rPr>
+                <w:rFonts w:ascii="Adobe Gothic Std B" w:eastAsia="Adobe Gothic Std B" w:hAnsi="Adobe Gothic Std B"/>
+                <w:sz w:val="22"/>
+                <w:szCs w:val="22"/>
+              </w:rPr>
+            </w:pPr>
+          </w:p>
+        </w:tc>
+        <w:tc>
+          <w:tcPr>
+            <w:tcW w:w="1609" w:type="dxa"/>
+          </w:tcPr>
+          <w:p>
+            <w:pPr>
+              <w:pStyle w:val="Right-alignedtext"/>
+              <w:spacing w:line="240" w:lineRule="auto"/>
+              <w:jc w:val="center"/>
+              <w:rPr>
+                <w:rFonts w:ascii="Adobe Gothic Std B" w:eastAsia="Adobe Gothic Std B" w:hAnsi="Adobe Gothic Std B"/>
+                <w:sz w:val="22"/>
+                <w:szCs w:val="22"/>
+              </w:rPr>
+            </w:pPr>
+          </w:p>
+        </w:tc>
+      </w:tr>
+      <w:tr>
+        <w:trPr>
+          <w:trHeight w:val="1030"/>
+        </w:trPr>
+        <w:tc>
+          <w:tcPr>
+            <w:tcW w:w="2455" w:type="dxa"/>
+          </w:tcPr>
+          <w:p>
+            <w:pPr>
+              <w:jc w:val="center"/>
+              <w:rPr>
+                <w:rFonts w:ascii="Adobe Gothic Std B" w:eastAsia="Adobe Gothic Std B" w:hAnsi="Adobe Gothic Std B"/>
+                <w:b/>
+                <w:bCs/>
+                <w:sz w:val="22"/>
+                <w:szCs w:val="22"/>
+              </w:rPr>
+            </w:pPr>
+            <w:r>
+              <w:rPr>
+                <w:rFonts w:ascii="Adobe Gothic Std B" w:eastAsia="Adobe Gothic Std B" w:hAnsi="Adobe Gothic Std B"/>
+                <w:b/>
+                <w:bCs/>
+                <w:sz w:val="24"/>
+                <w:szCs w:val="24"/>
+              </w:rPr>
+              <w:t>{{item</w:t>
+            </w:r>
+            <w:r>
+              <w:rPr>
+                <w:rFonts w:ascii="Adobe Gothic Std B" w:eastAsia="Adobe Gothic Std B" w:hAnsi="Adobe Gothic Std B"/>
+                <w:b/>
+                <w:bCs/>
+                <w:sz w:val="24"/>
+                <w:szCs w:val="24"/>
+              </w:rPr>
+              <w:t>.job</w:t>
+            </w:r>
+            <w:r>
+              <w:rPr>
+                <w:rFonts w:ascii="Adobe Gothic Std B" w:eastAsia="Adobe Gothic Std B" w:hAnsi="Adobe Gothic Std B"/>
+                <w:b/>
+                <w:bCs/>
+                <w:sz w:val="24"/>
+                <w:szCs w:val="24"/>
+              </w:rPr>
+              <w:t>}}</w:t>
+            </w:r>
+          </w:p>
+        </w:tc>
+        <w:tc>
+          <w:tcPr>
+            <w:tcW w:w="5886" w:type="dxa"/>
+          </w:tcPr>
+          <w:p>
+            <w:pPr>
+              <w:jc w:val="center"/>
+              <w:rPr>
+                <w:rFonts w:ascii="Adobe Gothic Std B" w:eastAsia="Adobe Gothic Std B" w:hAnsi="Adobe Gothic Std B"/>
+                <w:i/>
+                <w:iCs/>
+              </w:rPr>
+            </w:pPr>
+            <w:r>
+              <w:rPr>
+                <w:rFonts w:ascii="Adobe Gothic Std B" w:eastAsia="Adobe Gothic Std B" w:hAnsi="Adobe Gothic Std B"/>
+                <w:i/>
+                <w:iCs/>
+              </w:rPr>
+              <w:t>{{item</w:t>
+            </w:r>
+            <w:r>
+              <w:rPr>
+                <w:rFonts w:ascii="Adobe Gothic Std B" w:eastAsia="Adobe Gothic Std B" w:hAnsi="Adobe Gothic Std B"/>
+                <w:i/>
+                <w:iCs/>
+              </w:rPr>
+              <w:t>.desc</w:t>
+            </w:r>
+            <w:r>
+              <w:rPr>
+                <w:rFonts w:ascii="Adobe Gothic Std B" w:eastAsia="Adobe Gothic Std B" w:hAnsi="Adobe Gothic Std B"/>
+                <w:i/>
+                <w:iCs/>
+              </w:rPr>
+              <w:t>}}</w:t>
+            </w:r>
+          </w:p>
+        </w:tc>
+        <w:tc>
+          <w:tcPr>
+            <w:tcW w:w="1773" w:type="dxa"/>
+          </w:tcPr>
+          <w:p>
+            <w:pPr>
+              <w:pStyle w:val="Right-alignedtext"/>
+              <w:spacing w:line="240" w:lineRule="auto"/>
+              <w:jc w:val="center"/>
+              <w:rPr>
+                <w:rFonts w:ascii="Adobe Gothic Std B" w:eastAsia="Adobe Gothic Std B" w:hAnsi="Adobe Gothic Std B"/>
+                <w:b/>
+                <w:bCs/>
+                <w:sz w:val="22"/>
+                <w:szCs w:val="22"/>
+              </w:rPr>
+            </w:pPr>
+            <w:r>
+              <w:rPr>
+                <w:rFonts w:ascii="Adobe Gothic Std B" w:eastAsia="Adobe Gothic Std B" w:hAnsi="Adobe Gothic Std B"/>
+                <w:b/>
+                <w:bCs/>
+                <w:sz w:val="22"/>
+                <w:szCs w:val="22"/>
+              </w:rPr>
+              <w:t>10%</w:t>
+            </w:r>
+          </w:p>
+        </w:tc>
+        <w:tc>
+          <w:tcPr>
+            <w:tcW w:w="1609" w:type="dxa"/>
+          </w:tcPr>
+          <w:p>
+            <w:pPr>
+              <w:pStyle w:val="Right-alignedtext"/>
+              <w:spacing w:line="240" w:lineRule="auto"/>
               <w:jc w:val="center"/>
               <w:rPr>
                 <w:rFonts w:ascii="Adobe Gothic Std B" w:eastAsia="Adobe Gothic Std B" w:hAnsi="Adobe Gothic Std B"/>
@@ -547,263 +851,7 @@
                 <w:sz w:val="22"/>
                 <w:szCs w:val="22"/>
               </w:rPr>
-              <w:t xml:space="preserve">{% for item in </w:t>
-            </w:r>
-            <w:proofErr w:type="spellStart"/>
-            <w:r>
-              <w:rPr>
-                <w:rFonts w:ascii="Adobe Gothic Std B" w:eastAsia="Adobe Gothic Std B" w:hAnsi="Adobe Gothic Std B"/>
-                <w:sz w:val="22"/>
-                <w:szCs w:val="22"/>
-              </w:rPr>
-              <w:t>invoice_list</w:t>
-            </w:r>
-            <w:proofErr w:type="spellEnd"/>
-            <w:r>
-              <w:rPr>
-                <w:rFonts w:ascii="Adobe Gothic Std B" w:eastAsia="Adobe Gothic Std B" w:hAnsi="Adobe Gothic Std B"/>
-                <w:sz w:val="22"/>
-                <w:szCs w:val="22"/>
-              </w:rPr>
-              <w:t xml:space="preserve"> %}</w:t>
-            </w:r>
-          </w:p>
-        </w:tc>
-        <w:tc>
-          <w:tcPr>
-            <w:tcW w:w="6034" w:type="dxa"/>
-            <w:tcBorders>
-              <w:left w:val="single" w:sz="4" w:space="0" w:color="auto"/>
-              <w:right w:val="single" w:sz="4" w:space="0" w:color="auto"/>
-            </w:tcBorders>
-          </w:tcPr>
-          <w:p>
-            <w:pPr>
-              <w:spacing w:line="276" w:lineRule="auto"/>
-              <w:jc w:val="center"/>
-              <w:cnfStyle w:val="100000000000" w:firstRow="1" w:lastRow="0" w:firstColumn="0" w:lastColumn="0" w:oddVBand="0" w:evenVBand="0" w:oddHBand="0" w:evenHBand="0" w:firstRowFirstColumn="0" w:firstRowLastColumn="0" w:lastRowFirstColumn="0" w:lastRowLastColumn="0"/>
-              <w:rPr>
-                <w:rFonts w:ascii="Adobe Gothic Std B" w:eastAsia="Adobe Gothic Std B" w:hAnsi="Adobe Gothic Std B"/>
-                <w:sz w:val="22"/>
-                <w:szCs w:val="22"/>
-              </w:rPr>
-            </w:pPr>
-          </w:p>
-        </w:tc>
-        <w:tc>
-          <w:tcPr>
-            <w:cnfStyle w:val="000010000000" w:firstRow="0" w:lastRow="0" w:firstColumn="0" w:lastColumn="0" w:oddVBand="1" w:evenVBand="0" w:oddHBand="0" w:evenHBand="0" w:firstRowFirstColumn="0" w:firstRowLastColumn="0" w:lastRowFirstColumn="0" w:lastRowLastColumn="0"/>
-            <w:tcW w:w="1784" w:type="dxa"/>
-            <w:tcBorders>
-              <w:left w:val="single" w:sz="4" w:space="0" w:color="auto"/>
-              <w:right w:val="single" w:sz="4" w:space="0" w:color="auto"/>
-            </w:tcBorders>
-          </w:tcPr>
-          <w:p>
-            <w:pPr>
-              <w:pStyle w:val="Right-alignedtext"/>
-              <w:spacing w:line="276" w:lineRule="auto"/>
-              <w:jc w:val="center"/>
-              <w:rPr>
-                <w:rFonts w:ascii="Adobe Gothic Std B" w:eastAsia="Adobe Gothic Std B" w:hAnsi="Adobe Gothic Std B"/>
-                <w:sz w:val="22"/>
-                <w:szCs w:val="22"/>
-              </w:rPr>
-            </w:pPr>
-          </w:p>
-        </w:tc>
-        <w:tc>
-          <w:tcPr>
-            <w:tcW w:w="1777" w:type="dxa"/>
-            <w:tcBorders>
-              <w:left w:val="single" w:sz="4" w:space="0" w:color="auto"/>
-            </w:tcBorders>
-          </w:tcPr>
-          <w:p>
-            <w:pPr>
-              <w:pStyle w:val="Right-alignedtext"/>
-              <w:spacing w:line="276" w:lineRule="auto"/>
-              <w:jc w:val="center"/>
-              <w:cnfStyle w:val="100000000000" w:firstRow="1" w:lastRow="0" w:firstColumn="0" w:lastColumn="0" w:oddVBand="0" w:evenVBand="0" w:oddHBand="0" w:evenHBand="0" w:firstRowFirstColumn="0" w:firstRowLastColumn="0" w:lastRowFirstColumn="0" w:lastRowLastColumn="0"/>
-              <w:rPr>
-                <w:rFonts w:ascii="Adobe Gothic Std B" w:eastAsia="Adobe Gothic Std B" w:hAnsi="Adobe Gothic Std B"/>
-                <w:sz w:val="22"/>
-                <w:szCs w:val="22"/>
-              </w:rPr>
-            </w:pPr>
-          </w:p>
-        </w:tc>
-      </w:tr>
-      <w:tr>
-        <w:trPr>
-          <w:cnfStyle w:val="100000000000" w:firstRow="1" w:lastRow="0" w:firstColumn="0" w:lastColumn="0" w:oddVBand="0" w:evenVBand="0" w:oddHBand="0" w:evenHBand="0" w:firstRowFirstColumn="0" w:firstRowLastColumn="0" w:lastRowFirstColumn="0" w:lastRowLastColumn="0"/>
-          <w:trHeight w:val="970"/>
-          <w:tblHeader/>
-        </w:trPr>
-        <w:tc>
-          <w:tcPr>
-            <w:cnfStyle w:val="000010000000" w:firstRow="0" w:lastRow="0" w:firstColumn="0" w:lastColumn="0" w:oddVBand="1" w:evenVBand="0" w:oddHBand="0" w:evenHBand="0" w:firstRowFirstColumn="0" w:firstRowLastColumn="0" w:lastRowFirstColumn="0" w:lastRowLastColumn="0"/>
-            <w:tcW w:w="2664" w:type="dxa"/>
-            <w:tcBorders>
-              <w:right w:val="single" w:sz="4" w:space="0" w:color="auto"/>
-            </w:tcBorders>
-          </w:tcPr>
-          <w:p>
-            <w:pPr>
-              <w:spacing w:line="276" w:lineRule="auto"/>
-              <w:jc w:val="center"/>
-              <w:rPr>
-                <w:rFonts w:ascii="Adobe Gothic Std B" w:eastAsia="Adobe Gothic Std B" w:hAnsi="Adobe Gothic Std B"/>
-                <w:sz w:val="22"/>
-                <w:szCs w:val="22"/>
-              </w:rPr>
-            </w:pPr>
-            <w:r>
-              <w:rPr>
-                <w:rFonts w:ascii="Adobe Gothic Std B" w:eastAsia="Adobe Gothic Std B" w:hAnsi="Adobe Gothic Std B"/>
-                <w:sz w:val="22"/>
-                <w:szCs w:val="22"/>
-              </w:rPr>
-              <w:t>{{</w:t>
-            </w:r>
-            <w:proofErr w:type="spellStart"/>
-            <w:r>
-              <w:rPr>
-                <w:rFonts w:ascii="Adobe Gothic Std B" w:eastAsia="Adobe Gothic Std B" w:hAnsi="Adobe Gothic Std B"/>
-                <w:sz w:val="22"/>
-                <w:szCs w:val="22"/>
-              </w:rPr>
-              <w:t>item</w:t>
-            </w:r>
-            <w:r>
-              <w:rPr>
-                <w:rFonts w:ascii="Adobe Gothic Std B" w:eastAsia="Adobe Gothic Std B" w:hAnsi="Adobe Gothic Std B"/>
-                <w:sz w:val="22"/>
-                <w:szCs w:val="22"/>
-              </w:rPr>
-              <w:t>.job</w:t>
-            </w:r>
-            <w:proofErr w:type="spellEnd"/>
-            <w:r>
-              <w:rPr>
-                <w:rFonts w:ascii="Adobe Gothic Std B" w:eastAsia="Adobe Gothic Std B" w:hAnsi="Adobe Gothic Std B"/>
-                <w:sz w:val="22"/>
-                <w:szCs w:val="22"/>
-              </w:rPr>
-              <w:t>}}</w:t>
-            </w:r>
-          </w:p>
-        </w:tc>
-        <w:tc>
-          <w:tcPr>
-            <w:tcW w:w="6034" w:type="dxa"/>
-            <w:tcBorders>
-              <w:left w:val="single" w:sz="4" w:space="0" w:color="auto"/>
-              <w:right w:val="single" w:sz="4" w:space="0" w:color="auto"/>
-            </w:tcBorders>
-          </w:tcPr>
-          <w:p>
-            <w:pPr>
-              <w:spacing w:line="276" w:lineRule="auto"/>
-              <w:jc w:val="center"/>
-              <w:cnfStyle w:val="100000000000" w:firstRow="1" w:lastRow="0" w:firstColumn="0" w:lastColumn="0" w:oddVBand="0" w:evenVBand="0" w:oddHBand="0" w:evenHBand="0" w:firstRowFirstColumn="0" w:firstRowLastColumn="0" w:lastRowFirstColumn="0" w:lastRowLastColumn="0"/>
-              <w:rPr>
-                <w:rFonts w:ascii="Adobe Gothic Std B" w:eastAsia="Adobe Gothic Std B" w:hAnsi="Adobe Gothic Std B"/>
-              </w:rPr>
-            </w:pPr>
-            <w:r>
-              <w:rPr>
-                <w:rFonts w:ascii="Adobe Gothic Std B" w:eastAsia="Adobe Gothic Std B" w:hAnsi="Adobe Gothic Std B"/>
-              </w:rPr>
-              <w:t>{{</w:t>
-            </w:r>
-            <w:proofErr w:type="spellStart"/>
-            <w:r>
-              <w:rPr>
-                <w:rFonts w:ascii="Adobe Gothic Std B" w:eastAsia="Adobe Gothic Std B" w:hAnsi="Adobe Gothic Std B"/>
-              </w:rPr>
-              <w:t>item</w:t>
-            </w:r>
-            <w:r>
-              <w:rPr>
-                <w:rFonts w:ascii="Adobe Gothic Std B" w:eastAsia="Adobe Gothic Std B" w:hAnsi="Adobe Gothic Std B"/>
-              </w:rPr>
-              <w:t>.desc</w:t>
-            </w:r>
-            <w:proofErr w:type="spellEnd"/>
-            <w:r>
-              <w:rPr>
-                <w:rFonts w:ascii="Adobe Gothic Std B" w:eastAsia="Adobe Gothic Std B" w:hAnsi="Adobe Gothic Std B"/>
-              </w:rPr>
-              <w:t>}}</w:t>
-            </w:r>
-          </w:p>
-        </w:tc>
-        <w:tc>
-          <w:tcPr>
-            <w:cnfStyle w:val="000010000000" w:firstRow="0" w:lastRow="0" w:firstColumn="0" w:lastColumn="0" w:oddVBand="1" w:evenVBand="0" w:oddHBand="0" w:evenHBand="0" w:firstRowFirstColumn="0" w:firstRowLastColumn="0" w:lastRowFirstColumn="0" w:lastRowLastColumn="0"/>
-            <w:tcW w:w="1784" w:type="dxa"/>
-            <w:tcBorders>
-              <w:left w:val="single" w:sz="4" w:space="0" w:color="auto"/>
-              <w:right w:val="single" w:sz="4" w:space="0" w:color="auto"/>
-            </w:tcBorders>
-          </w:tcPr>
-          <w:p>
-            <w:pPr>
-              <w:pStyle w:val="Right-alignedtext"/>
-              <w:spacing w:line="276" w:lineRule="auto"/>
-              <w:jc w:val="center"/>
-              <w:rPr>
-                <w:rFonts w:ascii="Adobe Gothic Std B" w:eastAsia="Adobe Gothic Std B" w:hAnsi="Adobe Gothic Std B"/>
-                <w:sz w:val="22"/>
-                <w:szCs w:val="22"/>
-              </w:rPr>
-            </w:pPr>
-            <w:r>
-              <w:rPr>
-                <w:rFonts w:ascii="Adobe Gothic Std B" w:eastAsia="Adobe Gothic Std B" w:hAnsi="Adobe Gothic Std B"/>
-                <w:sz w:val="22"/>
-                <w:szCs w:val="22"/>
-              </w:rPr>
-              <w:t>10%</w:t>
-            </w:r>
-          </w:p>
-        </w:tc>
-        <w:tc>
-          <w:tcPr>
-            <w:tcW w:w="1777" w:type="dxa"/>
-            <w:tcBorders>
-              <w:left w:val="single" w:sz="4" w:space="0" w:color="auto"/>
-            </w:tcBorders>
-          </w:tcPr>
-          <w:p>
-            <w:pPr>
-              <w:pStyle w:val="Right-alignedtext"/>
-              <w:spacing w:line="276" w:lineRule="auto"/>
-              <w:jc w:val="center"/>
-              <w:cnfStyle w:val="100000000000" w:firstRow="1" w:lastRow="0" w:firstColumn="0" w:lastColumn="0" w:oddVBand="0" w:evenVBand="0" w:oddHBand="0" w:evenHBand="0" w:firstRowFirstColumn="0" w:firstRowLastColumn="0" w:lastRowFirstColumn="0" w:lastRowLastColumn="0"/>
-              <w:rPr>
-                <w:rFonts w:ascii="Adobe Gothic Std B" w:eastAsia="Adobe Gothic Std B" w:hAnsi="Adobe Gothic Std B"/>
-                <w:sz w:val="22"/>
-                <w:szCs w:val="22"/>
-              </w:rPr>
-            </w:pPr>
-            <w:r>
-              <w:rPr>
-                <w:rFonts w:ascii="Adobe Gothic Std B" w:eastAsia="Adobe Gothic Std B" w:hAnsi="Adobe Gothic Std B"/>
-                <w:sz w:val="22"/>
-                <w:szCs w:val="22"/>
-              </w:rPr>
-              <w:t>{{</w:t>
-            </w:r>
-            <w:proofErr w:type="spellStart"/>
-            <w:r>
-              <w:rPr>
-                <w:rFonts w:ascii="Adobe Gothic Std B" w:eastAsia="Adobe Gothic Std B" w:hAnsi="Adobe Gothic Std B"/>
-                <w:sz w:val="22"/>
-                <w:szCs w:val="22"/>
-              </w:rPr>
-              <w:t>item</w:t>
+              <w:t>{{item</w:t>
             </w:r>
             <w:r>
               <w:rPr>
@@ -813,7 +861,6 @@
               </w:rPr>
               <w:t>.price</w:t>
             </w:r>
-            <w:proofErr w:type="spellEnd"/>
             <w:r>
               <w:rPr>
                 <w:rFonts w:ascii="Adobe Gothic Std B" w:eastAsia="Adobe Gothic Std B" w:hAnsi="Adobe Gothic Std B"/>
@@ -827,24 +874,19 @@
       </w:tr>
       <w:tr>
         <w:trPr>
-          <w:cnfStyle w:val="100000000000" w:firstRow="1" w:lastRow="0" w:firstColumn="0" w:lastColumn="0" w:oddVBand="0" w:evenVBand="0" w:oddHBand="0" w:evenHBand="0" w:firstRowFirstColumn="0" w:firstRowLastColumn="0" w:lastRowFirstColumn="0" w:lastRowLastColumn="0"/>
-          <w:trHeight w:val="970"/>
-          <w:tblHeader/>
+          <w:trHeight w:val="1030"/>
         </w:trPr>
         <w:tc>
           <w:tcPr>
-            <w:cnfStyle w:val="000010000000" w:firstRow="0" w:lastRow="0" w:firstColumn="0" w:lastColumn="0" w:oddVBand="1" w:evenVBand="0" w:oddHBand="0" w:evenHBand="0" w:firstRowFirstColumn="0" w:firstRowLastColumn="0" w:lastRowFirstColumn="0" w:lastRowLastColumn="0"/>
-            <w:tcW w:w="2664" w:type="dxa"/>
-            <w:tcBorders>
-              <w:right w:val="single" w:sz="4" w:space="0" w:color="auto"/>
-            </w:tcBorders>
+            <w:tcW w:w="2455" w:type="dxa"/>
           </w:tcPr>
           <w:p>
             <w:pPr>
-              <w:spacing w:line="276" w:lineRule="auto"/>
               <w:jc w:val="center"/>
               <w:rPr>
                 <w:rFonts w:ascii="Adobe Gothic Std B" w:eastAsia="Adobe Gothic Std B" w:hAnsi="Adobe Gothic Std B"/>
+                <w:b/>
+                <w:bCs/>
                 <w:sz w:val="22"/>
                 <w:szCs w:val="22"/>
               </w:rPr>
@@ -852,8 +894,10 @@
             <w:r>
               <w:rPr>
                 <w:rFonts w:ascii="Adobe Gothic Std B" w:eastAsia="Adobe Gothic Std B" w:hAnsi="Adobe Gothic Std B"/>
-                <w:sz w:val="22"/>
-                <w:szCs w:val="22"/>
+                <w:b/>
+                <w:bCs/>
+                <w:sz w:val="24"/>
+                <w:szCs w:val="24"/>
               </w:rPr>
               <w:t>{% endfor %}</w:t>
             </w:r>
@@ -861,38 +905,10 @@
         </w:tc>
         <w:tc>
           <w:tcPr>
-            <w:tcW w:w="6034" w:type="dxa"/>
-            <w:tcBorders>
-              <w:left w:val="single" w:sz="4" w:space="0" w:color="auto"/>
-              <w:right w:val="single" w:sz="4" w:space="0" w:color="auto"/>
-            </w:tcBorders>
+            <w:tcW w:w="5886" w:type="dxa"/>
           </w:tcPr>
           <w:p>
             <w:pPr>
-              <w:spacing w:line="276" w:lineRule="auto"/>
-              <w:jc w:val="center"/>
-              <w:cnfStyle w:val="100000000000" w:firstRow="1" w:lastRow="0" w:firstColumn="0" w:lastColumn="0" w:oddVBand="0" w:evenVBand="0" w:oddHBand="0" w:evenHBand="0" w:firstRowFirstColumn="0" w:firstRowLastColumn="0" w:lastRowFirstColumn="0" w:lastRowLastColumn="0"/>
-              <w:rPr>
-                <w:rFonts w:ascii="Adobe Gothic Std B" w:eastAsia="Adobe Gothic Std B" w:hAnsi="Adobe Gothic Std B"/>
-                <w:sz w:val="22"/>
-                <w:szCs w:val="22"/>
-              </w:rPr>
-            </w:pPr>
-          </w:p>
-        </w:tc>
-        <w:tc>
-          <w:tcPr>
-            <w:cnfStyle w:val="000010000000" w:firstRow="0" w:lastRow="0" w:firstColumn="0" w:lastColumn="0" w:oddVBand="1" w:evenVBand="0" w:oddHBand="0" w:evenHBand="0" w:firstRowFirstColumn="0" w:firstRowLastColumn="0" w:lastRowFirstColumn="0" w:lastRowLastColumn="0"/>
-            <w:tcW w:w="1784" w:type="dxa"/>
-            <w:tcBorders>
-              <w:left w:val="single" w:sz="4" w:space="0" w:color="auto"/>
-              <w:right w:val="single" w:sz="4" w:space="0" w:color="auto"/>
-            </w:tcBorders>
-          </w:tcPr>
-          <w:p>
-            <w:pPr>
-              <w:pStyle w:val="Right-alignedtext"/>
-              <w:spacing w:line="276" w:lineRule="auto"/>
               <w:jc w:val="center"/>
               <w:rPr>
                 <w:rFonts w:ascii="Adobe Gothic Std B" w:eastAsia="Adobe Gothic Std B" w:hAnsi="Adobe Gothic Std B"/>
@@ -904,17 +920,30 @@
         </w:tc>
         <w:tc>
           <w:tcPr>
-            <w:tcW w:w="1777" w:type="dxa"/>
-            <w:tcBorders>
-              <w:left w:val="single" w:sz="4" w:space="0" w:color="auto"/>
-            </w:tcBorders>
+            <w:tcW w:w="1773" w:type="dxa"/>
           </w:tcPr>
           <w:p>
             <w:pPr>
               <w:pStyle w:val="Right-alignedtext"/>
-              <w:spacing w:line="276" w:lineRule="auto"/>
+              <w:spacing w:line="240" w:lineRule="auto"/>
               <w:jc w:val="center"/>
-              <w:cnfStyle w:val="100000000000" w:firstRow="1" w:lastRow="0" w:firstColumn="0" w:lastColumn="0" w:oddVBand="0" w:evenVBand="0" w:oddHBand="0" w:evenHBand="0" w:firstRowFirstColumn="0" w:firstRowLastColumn="0" w:lastRowFirstColumn="0" w:lastRowLastColumn="0"/>
+              <w:rPr>
+                <w:rFonts w:ascii="Adobe Gothic Std B" w:eastAsia="Adobe Gothic Std B" w:hAnsi="Adobe Gothic Std B"/>
+                <w:sz w:val="22"/>
+                <w:szCs w:val="22"/>
+              </w:rPr>
+            </w:pPr>
+          </w:p>
+        </w:tc>
+        <w:tc>
+          <w:tcPr>
+            <w:tcW w:w="1609" w:type="dxa"/>
+          </w:tcPr>
+          <w:p>
+            <w:pPr>
+              <w:pStyle w:val="Right-alignedtext"/>
+              <w:spacing w:line="240" w:lineRule="auto"/>
+              <w:jc w:val="center"/>
               <w:rPr>
                 <w:rFonts w:ascii="Adobe Gothic Std B" w:eastAsia="Adobe Gothic Std B" w:hAnsi="Adobe Gothic Std B"/>
                 <w:sz w:val="22"/>
@@ -926,21 +955,14 @@
       </w:tr>
       <w:tr>
         <w:trPr>
-          <w:cnfStyle w:val="100000000000" w:firstRow="1" w:lastRow="0" w:firstColumn="0" w:lastColumn="0" w:oddVBand="0" w:evenVBand="0" w:oddHBand="0" w:evenHBand="0" w:firstRowFirstColumn="0" w:firstRowLastColumn="0" w:lastRowFirstColumn="0" w:lastRowLastColumn="0"/>
-          <w:trHeight w:val="970"/>
-          <w:tblHeader/>
+          <w:trHeight w:val="1030"/>
         </w:trPr>
         <w:tc>
           <w:tcPr>
-            <w:cnfStyle w:val="000010000000" w:firstRow="0" w:lastRow="0" w:firstColumn="0" w:lastColumn="0" w:oddVBand="1" w:evenVBand="0" w:oddHBand="0" w:evenHBand="0" w:firstRowFirstColumn="0" w:firstRowLastColumn="0" w:lastRowFirstColumn="0" w:lastRowLastColumn="0"/>
-            <w:tcW w:w="2664" w:type="dxa"/>
-            <w:tcBorders>
-              <w:right w:val="single" w:sz="4" w:space="0" w:color="auto"/>
-            </w:tcBorders>
+            <w:tcW w:w="2455" w:type="dxa"/>
           </w:tcPr>
           <w:p>
             <w:pPr>
-              <w:spacing w:line="276" w:lineRule="auto"/>
               <w:jc w:val="center"/>
               <w:rPr>
                 <w:rFonts w:ascii="Adobe Gothic Std B" w:eastAsia="Adobe Gothic Std B" w:hAnsi="Adobe Gothic Std B"/>
@@ -950,17 +972,11 @@
         </w:tc>
         <w:tc>
           <w:tcPr>
-            <w:tcW w:w="6034" w:type="dxa"/>
-            <w:tcBorders>
-              <w:left w:val="single" w:sz="4" w:space="0" w:color="auto"/>
-              <w:right w:val="single" w:sz="4" w:space="0" w:color="auto"/>
-            </w:tcBorders>
+            <w:tcW w:w="5886" w:type="dxa"/>
           </w:tcPr>
           <w:p>
             <w:pPr>
-              <w:spacing w:line="276" w:lineRule="auto"/>
               <w:jc w:val="center"/>
-              <w:cnfStyle w:val="100000000000" w:firstRow="1" w:lastRow="0" w:firstColumn="0" w:lastColumn="0" w:oddVBand="0" w:evenVBand="0" w:oddHBand="0" w:evenHBand="0" w:firstRowFirstColumn="0" w:firstRowLastColumn="0" w:lastRowFirstColumn="0" w:lastRowLastColumn="0"/>
               <w:rPr>
                 <w:rFonts w:ascii="Adobe Gothic Std B" w:eastAsia="Adobe Gothic Std B" w:hAnsi="Adobe Gothic Std B"/>
                 <w:sz w:val="22"/>
@@ -987,17 +1003,11 @@
           <w:sdtContent>
             <w:tc>
               <w:tcPr>
-                <w:cnfStyle w:val="000010000000" w:firstRow="0" w:lastRow="0" w:firstColumn="0" w:lastColumn="0" w:oddVBand="1" w:evenVBand="0" w:oddHBand="0" w:evenHBand="0" w:firstRowFirstColumn="0" w:firstRowLastColumn="0" w:lastRowFirstColumn="0" w:lastRowLastColumn="0"/>
-                <w:tcW w:w="1784" w:type="dxa"/>
-                <w:tcBorders>
-                  <w:left w:val="single" w:sz="4" w:space="0" w:color="auto"/>
-                  <w:right w:val="single" w:sz="4" w:space="0" w:color="auto"/>
-                </w:tcBorders>
+                <w:tcW w:w="1773" w:type="dxa"/>
               </w:tcPr>
               <w:p>
                 <w:pPr>
                   <w:pStyle w:val="Heading1"/>
-                  <w:spacing w:line="276" w:lineRule="auto"/>
                   <w:jc w:val="center"/>
                   <w:rPr>
                     <w:rFonts w:ascii="Adobe Gothic Std B" w:eastAsia="Adobe Gothic Std B" w:hAnsi="Adobe Gothic Std B"/>
@@ -1008,6 +1018,8 @@
                 <w:r>
                   <w:rPr>
                     <w:rFonts w:ascii="Adobe Gothic Std B" w:eastAsia="Adobe Gothic Std B" w:hAnsi="Adobe Gothic Std B"/>
+                    <w:b/>
+                    <w:bCs w:val="0"/>
                     <w:sz w:val="22"/>
                     <w:szCs w:val="22"/>
                   </w:rPr>
@@ -1019,17 +1031,13 @@
         </w:sdt>
         <w:tc>
           <w:tcPr>
-            <w:tcW w:w="1777" w:type="dxa"/>
-            <w:tcBorders>
-              <w:left w:val="single" w:sz="4" w:space="0" w:color="auto"/>
-            </w:tcBorders>
+            <w:tcW w:w="1609" w:type="dxa"/>
           </w:tcPr>
           <w:p>
             <w:pPr>
               <w:pStyle w:val="Right-alignedtext"/>
-              <w:spacing w:line="276" w:lineRule="auto"/>
+              <w:spacing w:line="240" w:lineRule="auto"/>
               <w:jc w:val="center"/>
-              <w:cnfStyle w:val="100000000000" w:firstRow="1" w:lastRow="0" w:firstColumn="0" w:lastColumn="0" w:oddVBand="0" w:evenVBand="0" w:oddHBand="0" w:evenHBand="0" w:firstRowFirstColumn="0" w:firstRowLastColumn="0" w:lastRowFirstColumn="0" w:lastRowLastColumn="0"/>
               <w:rPr>
                 <w:rFonts w:ascii="Adobe Gothic Std B" w:eastAsia="Adobe Gothic Std B" w:hAnsi="Adobe Gothic Std B"/>
                 <w:sz w:val="22"/>
@@ -1049,21 +1057,14 @@
       </w:tr>
       <w:tr>
         <w:trPr>
-          <w:cnfStyle w:val="100000000000" w:firstRow="1" w:lastRow="0" w:firstColumn="0" w:lastColumn="0" w:oddVBand="0" w:evenVBand="0" w:oddHBand="0" w:evenHBand="0" w:firstRowFirstColumn="0" w:firstRowLastColumn="0" w:lastRowFirstColumn="0" w:lastRowLastColumn="0"/>
-          <w:trHeight w:val="970"/>
-          <w:tblHeader/>
+          <w:trHeight w:val="1030"/>
         </w:trPr>
         <w:tc>
           <w:tcPr>
-            <w:cnfStyle w:val="000010000000" w:firstRow="0" w:lastRow="0" w:firstColumn="0" w:lastColumn="0" w:oddVBand="1" w:evenVBand="0" w:oddHBand="0" w:evenHBand="0" w:firstRowFirstColumn="0" w:firstRowLastColumn="0" w:lastRowFirstColumn="0" w:lastRowLastColumn="0"/>
-            <w:tcW w:w="2664" w:type="dxa"/>
-            <w:tcBorders>
-              <w:right w:val="single" w:sz="4" w:space="0" w:color="auto"/>
-            </w:tcBorders>
+            <w:tcW w:w="2455" w:type="dxa"/>
           </w:tcPr>
           <w:p>
             <w:pPr>
-              <w:spacing w:line="276" w:lineRule="auto"/>
               <w:jc w:val="center"/>
               <w:rPr>
                 <w:rFonts w:ascii="Adobe Gothic Std B" w:eastAsia="Adobe Gothic Std B" w:hAnsi="Adobe Gothic Std B"/>
@@ -1073,17 +1074,11 @@
         </w:tc>
         <w:tc>
           <w:tcPr>
-            <w:tcW w:w="6034" w:type="dxa"/>
-            <w:tcBorders>
-              <w:left w:val="single" w:sz="4" w:space="0" w:color="auto"/>
-              <w:right w:val="single" w:sz="4" w:space="0" w:color="auto"/>
-            </w:tcBorders>
+            <w:tcW w:w="5886" w:type="dxa"/>
           </w:tcPr>
           <w:p>
             <w:pPr>
-              <w:spacing w:line="276" w:lineRule="auto"/>
               <w:jc w:val="center"/>
-              <w:cnfStyle w:val="100000000000" w:firstRow="1" w:lastRow="0" w:firstColumn="0" w:lastColumn="0" w:oddVBand="0" w:evenVBand="0" w:oddHBand="0" w:evenHBand="0" w:firstRowFirstColumn="0" w:firstRowLastColumn="0" w:lastRowFirstColumn="0" w:lastRowLastColumn="0"/>
               <w:rPr>
                 <w:rFonts w:ascii="Adobe Gothic Std B" w:eastAsia="Adobe Gothic Std B" w:hAnsi="Adobe Gothic Std B"/>
                 <w:sz w:val="22"/>
@@ -1110,17 +1105,11 @@
           <w:sdtContent>
             <w:tc>
               <w:tcPr>
-                <w:cnfStyle w:val="000010000000" w:firstRow="0" w:lastRow="0" w:firstColumn="0" w:lastColumn="0" w:oddVBand="1" w:evenVBand="0" w:oddHBand="0" w:evenHBand="0" w:firstRowFirstColumn="0" w:firstRowLastColumn="0" w:lastRowFirstColumn="0" w:lastRowLastColumn="0"/>
-                <w:tcW w:w="1784" w:type="dxa"/>
-                <w:tcBorders>
-                  <w:left w:val="single" w:sz="4" w:space="0" w:color="auto"/>
-                  <w:right w:val="single" w:sz="4" w:space="0" w:color="auto"/>
-                </w:tcBorders>
+                <w:tcW w:w="1773" w:type="dxa"/>
               </w:tcPr>
               <w:p>
                 <w:pPr>
                   <w:pStyle w:val="Heading1"/>
-                  <w:spacing w:line="276" w:lineRule="auto"/>
                   <w:jc w:val="center"/>
                   <w:rPr>
                     <w:rFonts w:ascii="Adobe Gothic Std B" w:eastAsia="Adobe Gothic Std B" w:hAnsi="Adobe Gothic Std B"/>
@@ -1131,6 +1120,8 @@
                 <w:r>
                   <w:rPr>
                     <w:rFonts w:ascii="Adobe Gothic Std B" w:eastAsia="Adobe Gothic Std B" w:hAnsi="Adobe Gothic Std B"/>
+                    <w:b/>
+                    <w:bCs w:val="0"/>
                     <w:sz w:val="22"/>
                     <w:szCs w:val="22"/>
                   </w:rPr>
@@ -1142,17 +1133,13 @@
         </w:sdt>
         <w:tc>
           <w:tcPr>
-            <w:tcW w:w="1777" w:type="dxa"/>
-            <w:tcBorders>
-              <w:left w:val="single" w:sz="4" w:space="0" w:color="auto"/>
-            </w:tcBorders>
+            <w:tcW w:w="1609" w:type="dxa"/>
           </w:tcPr>
           <w:p>
             <w:pPr>
               <w:pStyle w:val="Right-alignedtext"/>
-              <w:spacing w:line="276" w:lineRule="auto"/>
+              <w:spacing w:line="240" w:lineRule="auto"/>
               <w:jc w:val="center"/>
-              <w:cnfStyle w:val="100000000000" w:firstRow="1" w:lastRow="0" w:firstColumn="0" w:lastColumn="0" w:oddVBand="0" w:evenVBand="0" w:oddHBand="0" w:evenHBand="0" w:firstRowFirstColumn="0" w:firstRowLastColumn="0" w:lastRowFirstColumn="0" w:lastRowLastColumn="0"/>
               <w:rPr>
                 <w:rFonts w:ascii="Adobe Gothic Std B" w:eastAsia="Adobe Gothic Std B" w:hAnsi="Adobe Gothic Std B"/>
                 <w:sz w:val="22"/>
@@ -1165,46 +1152,21 @@
                 <w:sz w:val="22"/>
                 <w:szCs w:val="22"/>
               </w:rPr>
-              <w:t xml:space="preserve">{{ </w:t>
-            </w:r>
-            <w:proofErr w:type="spellStart"/>
-            <w:r>
-              <w:rPr>
-                <w:rFonts w:ascii="Adobe Gothic Std B" w:eastAsia="Adobe Gothic Std B" w:hAnsi="Adobe Gothic Std B"/>
-                <w:sz w:val="22"/>
-                <w:szCs w:val="22"/>
-              </w:rPr>
-              <w:t>salestax</w:t>
-            </w:r>
-            <w:proofErr w:type="spellEnd"/>
-            <w:r>
-              <w:rPr>
-                <w:rFonts w:ascii="Adobe Gothic Std B" w:eastAsia="Adobe Gothic Std B" w:hAnsi="Adobe Gothic Std B"/>
-                <w:sz w:val="22"/>
-                <w:szCs w:val="22"/>
-              </w:rPr>
-              <w:t xml:space="preserve"> }}</w:t>
+              <w:t>{{ salestax }}</w:t>
             </w:r>
           </w:p>
         </w:tc>
       </w:tr>
       <w:tr>
         <w:trPr>
-          <w:cnfStyle w:val="100000000000" w:firstRow="1" w:lastRow="0" w:firstColumn="0" w:lastColumn="0" w:oddVBand="0" w:evenVBand="0" w:oddHBand="0" w:evenHBand="0" w:firstRowFirstColumn="0" w:firstRowLastColumn="0" w:lastRowFirstColumn="0" w:lastRowLastColumn="0"/>
-          <w:trHeight w:val="970"/>
-          <w:tblHeader/>
+          <w:trHeight w:val="1030"/>
         </w:trPr>
         <w:tc>
           <w:tcPr>
-            <w:cnfStyle w:val="000010000000" w:firstRow="0" w:lastRow="0" w:firstColumn="0" w:lastColumn="0" w:oddVBand="1" w:evenVBand="0" w:oddHBand="0" w:evenHBand="0" w:firstRowFirstColumn="0" w:firstRowLastColumn="0" w:lastRowFirstColumn="0" w:lastRowLastColumn="0"/>
-            <w:tcW w:w="2664" w:type="dxa"/>
-            <w:tcBorders>
-              <w:right w:val="single" w:sz="4" w:space="0" w:color="auto"/>
-            </w:tcBorders>
+            <w:tcW w:w="2455" w:type="dxa"/>
           </w:tcPr>
           <w:p>
             <w:pPr>
-              <w:spacing w:line="276" w:lineRule="auto"/>
               <w:jc w:val="center"/>
               <w:rPr>
                 <w:rFonts w:ascii="Adobe Gothic Std B" w:eastAsia="Adobe Gothic Std B" w:hAnsi="Adobe Gothic Std B"/>
@@ -1214,17 +1176,11 @@
         </w:tc>
         <w:tc>
           <w:tcPr>
-            <w:tcW w:w="6034" w:type="dxa"/>
-            <w:tcBorders>
-              <w:left w:val="single" w:sz="4" w:space="0" w:color="auto"/>
-              <w:right w:val="single" w:sz="4" w:space="0" w:color="auto"/>
-            </w:tcBorders>
+            <w:tcW w:w="5886" w:type="dxa"/>
           </w:tcPr>
           <w:p>
             <w:pPr>
-              <w:spacing w:line="276" w:lineRule="auto"/>
               <w:jc w:val="center"/>
-              <w:cnfStyle w:val="100000000000" w:firstRow="1" w:lastRow="0" w:firstColumn="0" w:lastColumn="0" w:oddVBand="0" w:evenVBand="0" w:oddHBand="0" w:evenHBand="0" w:firstRowFirstColumn="0" w:firstRowLastColumn="0" w:lastRowFirstColumn="0" w:lastRowLastColumn="0"/>
               <w:rPr>
                 <w:rFonts w:ascii="Adobe Gothic Std B" w:eastAsia="Adobe Gothic Std B" w:hAnsi="Adobe Gothic Std B"/>
                 <w:sz w:val="22"/>
@@ -1251,17 +1207,11 @@
           <w:sdtContent>
             <w:tc>
               <w:tcPr>
-                <w:cnfStyle w:val="000010000000" w:firstRow="0" w:lastRow="0" w:firstColumn="0" w:lastColumn="0" w:oddVBand="1" w:evenVBand="0" w:oddHBand="0" w:evenHBand="0" w:firstRowFirstColumn="0" w:firstRowLastColumn="0" w:lastRowFirstColumn="0" w:lastRowLastColumn="0"/>
-                <w:tcW w:w="1784" w:type="dxa"/>
-                <w:tcBorders>
-                  <w:left w:val="single" w:sz="4" w:space="0" w:color="auto"/>
-                  <w:right w:val="single" w:sz="4" w:space="0" w:color="auto"/>
-                </w:tcBorders>
+                <w:tcW w:w="1773" w:type="dxa"/>
               </w:tcPr>
               <w:p>
                 <w:pPr>
                   <w:pStyle w:val="Heading1"/>
-                  <w:spacing w:line="276" w:lineRule="auto"/>
                   <w:jc w:val="center"/>
                   <w:rPr>
                     <w:rFonts w:ascii="Adobe Gothic Std B" w:eastAsia="Adobe Gothic Std B" w:hAnsi="Adobe Gothic Std B"/>
@@ -1272,6 +1222,8 @@
                 <w:r>
                   <w:rPr>
                     <w:rFonts w:ascii="Adobe Gothic Std B" w:eastAsia="Adobe Gothic Std B" w:hAnsi="Adobe Gothic Std B"/>
+                    <w:b/>
+                    <w:bCs w:val="0"/>
                     <w:sz w:val="22"/>
                     <w:szCs w:val="22"/>
                   </w:rPr>
@@ -1283,17 +1235,13 @@
         </w:sdt>
         <w:tc>
           <w:tcPr>
-            <w:tcW w:w="1777" w:type="dxa"/>
-            <w:tcBorders>
-              <w:left w:val="single" w:sz="4" w:space="0" w:color="auto"/>
-            </w:tcBorders>
+            <w:tcW w:w="1609" w:type="dxa"/>
           </w:tcPr>
           <w:p>
             <w:pPr>
               <w:pStyle w:val="Right-alignedtext"/>
-              <w:spacing w:line="276" w:lineRule="auto"/>
+              <w:spacing w:line="240" w:lineRule="auto"/>
               <w:jc w:val="center"/>
-              <w:cnfStyle w:val="100000000000" w:firstRow="1" w:lastRow="0" w:firstColumn="0" w:lastColumn="0" w:oddVBand="0" w:evenVBand="0" w:oddHBand="0" w:evenHBand="0" w:firstRowFirstColumn="0" w:firstRowLastColumn="0" w:lastRowFirstColumn="0" w:lastRowLastColumn="0"/>
               <w:rPr>
                 <w:rFonts w:ascii="Adobe Gothic Std B" w:eastAsia="Adobe Gothic Std B" w:hAnsi="Adobe Gothic Std B"/>
                 <w:sz w:val="22"/>
@@ -1323,12 +1271,8 @@
           <w:szCs w:val="22"/>
         </w:rPr>
         <w:sectPr>
-          <w:headerReference w:type="even" r:id="rId8"/>
-          <w:headerReference w:type="default" r:id="rId9"/>
-          <w:footerReference w:type="even" r:id="rId10"/>
-          <w:footerReference w:type="default" r:id="rId11"/>
-          <w:headerReference w:type="first" r:id="rId12"/>
-          <w:footerReference w:type="first" r:id="rId13"/>
+          <w:headerReference w:type="default" r:id="rId8"/>
+          <w:headerReference w:type="first" r:id="rId9"/>
           <w:pgSz w:w="12240" w:h="15840"/>
           <w:pgMar w:top="1440" w:right="1080" w:bottom="1080" w:left="1080" w:header="720" w:footer="720" w:gutter="0"/>
           <w:cols w:space="720"/>
@@ -2141,7 +2085,7 @@
       </w:r>
     </w:p>
     <w:sectPr>
-      <w:headerReference w:type="first" r:id="rId14"/>
+      <w:headerReference w:type="first" r:id="rId10"/>
       <w:pgSz w:w="12240" w:h="15840"/>
       <w:pgMar w:top="1440" w:right="1080" w:bottom="1080" w:left="1080" w:header="720" w:footer="720" w:gutter="0"/>
       <w:cols w:space="720"/>
@@ -2171,78 +2115,6 @@
 </w:endnotes>
 </file>
 
-<file path=word/footer1.xml><?xml version="1.0" encoding="utf-8"?>
-<w:ftr xmlns:wpc="http://schemas.microsoft.com/office/word/2010/wordprocessingCanvas" xmlns:cx="http://schemas.microsoft.com/office/drawing/2014/chartex" xmlns:cx1="http://schemas.microsoft.com/office/drawing/2015/9/8/chartex" xmlns:cx2="http://schemas.microsoft.com/office/drawing/2015/10/21/chartex" xmlns:cx3="http://schemas.microsoft.com/office/drawing/2016/5/9/chartex" xmlns:cx4="http://schemas.microsoft.com/office/drawing/2016/5/10/chartex" xmlns:cx5="http://schemas.microsoft.com/office/drawing/2016/5/11/chartex" xmlns:cx6="http://schemas.microsoft.com/office/drawing/2016/5/12/chartex" xmlns:cx7="http://schemas.microsoft.com/office/drawing/2016/5/13/chartex" xmlns:cx8="http://schemas.microsoft.com/office/drawing/2016/5/14/chartex" xmlns:mc="http://schemas.openxmlformats.org/markup-compatibility/2006" xmlns:aink="http://schemas.microsoft.com/office/drawing/2016/ink" xmlns:am3d="http://schemas.microsoft.com/office/drawing/2017/model3d" xmlns:o="urn:schemas-microsoft-com:office:office" xmlns:oel="http://schemas.microsoft.com/office/2019/extlst" xmlns:r="http://schemas.openxmlformats.org/officeDocument/2006/relationships" xmlns:m="http://schemas.openxmlformats.org/officeDocument/2006/math" xmlns:v="urn:schemas-microsoft-com:vml" xmlns:wp14="http://schemas.microsoft.com/office/word/2010/wordprocessingDrawing" xmlns:wp="http://schemas.openxmlformats.org/drawingml/2006/wordprocessingDrawing" xmlns:w10="urn:schemas-microsoft-com:office:word" xmlns:w="http://schemas.openxmlformats.org/wordprocessingml/2006/main" xmlns:w14="http://schemas.microsoft.com/office/word/2010/wordml" xmlns:w15="http://schemas.microsoft.com/office/word/2012/wordml" xmlns:w16cex="http://schemas.microsoft.com/office/word/2018/wordml/cex" xmlns:w16cid="http://schemas.microsoft.com/office/word/2016/wordml/cid" xmlns:w16="http://schemas.microsoft.com/office/word/2018/wordml" xmlns:w16du="http://schemas.microsoft.com/office/word/2023/wordml/word16du" xmlns:w16sdtdh="http://schemas.microsoft.com/office/word/2020/wordml/sdtdatahash" xmlns:w16se="http://schemas.microsoft.com/office/word/2015/wordml/symex" xmlns:wpg="http://schemas.microsoft.com/office/word/2010/wordprocessingGroup" xmlns:wpi="http://schemas.microsoft.com/office/word/2010/wordprocessingInk" xmlns:wne="http://schemas.microsoft.com/office/word/2006/wordml" xmlns:wps="http://schemas.microsoft.com/office/word/2010/wordprocessingShape" mc:Ignorable="w14 w15 w16se w16cid w16 w16cex w16sdtdh w16du wp14">
-  <w:p>
-    <w:pPr>
-      <w:pStyle w:val="Footer"/>
-    </w:pPr>
-  </w:p>
-</w:ftr>
-</file>
-
-<file path=word/footer2.xml><?xml version="1.0" encoding="utf-8"?>
-<w:ftr xmlns:wpc="http://schemas.microsoft.com/office/word/2010/wordprocessingCanvas" xmlns:cx="http://schemas.microsoft.com/office/drawing/2014/chartex" xmlns:cx1="http://schemas.microsoft.com/office/drawing/2015/9/8/chartex" xmlns:cx2="http://schemas.microsoft.com/office/drawing/2015/10/21/chartex" xmlns:cx3="http://schemas.microsoft.com/office/drawing/2016/5/9/chartex" xmlns:cx4="http://schemas.microsoft.com/office/drawing/2016/5/10/chartex" xmlns:cx5="http://schemas.microsoft.com/office/drawing/2016/5/11/chartex" xmlns:cx6="http://schemas.microsoft.com/office/drawing/2016/5/12/chartex" xmlns:cx7="http://schemas.microsoft.com/office/drawing/2016/5/13/chartex" xmlns:cx8="http://schemas.microsoft.com/office/drawing/2016/5/14/chartex" xmlns:mc="http://schemas.openxmlformats.org/markup-compatibility/2006" xmlns:aink="http://schemas.microsoft.com/office/drawing/2016/ink" xmlns:am3d="http://schemas.microsoft.com/office/drawing/2017/model3d" xmlns:o="urn:schemas-microsoft-com:office:office" xmlns:oel="http://schemas.microsoft.com/office/2019/extlst" xmlns:r="http://schemas.openxmlformats.org/officeDocument/2006/relationships" xmlns:m="http://schemas.openxmlformats.org/officeDocument/2006/math" xmlns:v="urn:schemas-microsoft-com:vml" xmlns:wp14="http://schemas.microsoft.com/office/word/2010/wordprocessingDrawing" xmlns:wp="http://schemas.openxmlformats.org/drawingml/2006/wordprocessingDrawing" xmlns:w10="urn:schemas-microsoft-com:office:word" xmlns:w="http://schemas.openxmlformats.org/wordprocessingml/2006/main" xmlns:w14="http://schemas.microsoft.com/office/word/2010/wordml" xmlns:w15="http://schemas.microsoft.com/office/word/2012/wordml" xmlns:w16cex="http://schemas.microsoft.com/office/word/2018/wordml/cex" xmlns:w16cid="http://schemas.microsoft.com/office/word/2016/wordml/cid" xmlns:w16="http://schemas.microsoft.com/office/word/2018/wordml" xmlns:w16du="http://schemas.microsoft.com/office/word/2023/wordml/word16du" xmlns:w16sdtdh="http://schemas.microsoft.com/office/word/2020/wordml/sdtdatahash" xmlns:w16se="http://schemas.microsoft.com/office/word/2015/wordml/symex" xmlns:wpg="http://schemas.microsoft.com/office/word/2010/wordprocessingGroup" xmlns:wpi="http://schemas.microsoft.com/office/word/2010/wordprocessingInk" xmlns:wne="http://schemas.microsoft.com/office/word/2006/wordml" xmlns:wps="http://schemas.microsoft.com/office/word/2010/wordprocessingShape" mc:Ignorable="w14 w15 w16se w16cid w16 w16cex w16sdtdh w16du wp14">
-  <w:sdt>
-    <w:sdtPr>
-      <w:id w:val="-405300540"/>
-      <w:docPartObj>
-        <w:docPartGallery w:val="Page Numbers (Bottom of Page)"/>
-        <w:docPartUnique/>
-      </w:docPartObj>
-    </w:sdtPr>
-    <w:sdtEndPr>
-      <w:rPr>
-        <w:noProof/>
-      </w:rPr>
-    </w:sdtEndPr>
-    <w:sdtContent>
-      <w:p>
-        <w:pPr>
-          <w:pStyle w:val="Footer"/>
-        </w:pPr>
-        <w:r>
-          <w:fldChar w:fldCharType="begin"/>
-        </w:r>
-        <w:r>
-          <w:instrText xml:space="preserve"> PAGE   \* MERGEFORMAT </w:instrText>
-        </w:r>
-        <w:r>
-          <w:fldChar w:fldCharType="separate"/>
-        </w:r>
-        <w:r>
-          <w:rPr>
-            <w:noProof/>
-          </w:rPr>
-          <w:t>2</w:t>
-        </w:r>
-        <w:r>
-          <w:rPr>
-            <w:noProof/>
-          </w:rPr>
-          <w:fldChar w:fldCharType="end"/>
-        </w:r>
-      </w:p>
-    </w:sdtContent>
-  </w:sdt>
-  <w:p>
-    <w:pPr>
-      <w:pStyle w:val="Footer"/>
-    </w:pPr>
-  </w:p>
-</w:ftr>
-</file>
-
-<file path=word/footer3.xml><?xml version="1.0" encoding="utf-8"?>
-<w:ftr xmlns:wpc="http://schemas.microsoft.com/office/word/2010/wordprocessingCanvas" xmlns:cx="http://schemas.microsoft.com/office/drawing/2014/chartex" xmlns:cx1="http://schemas.microsoft.com/office/drawing/2015/9/8/chartex" xmlns:cx2="http://schemas.microsoft.com/office/drawing/2015/10/21/chartex" xmlns:cx3="http://schemas.microsoft.com/office/drawing/2016/5/9/chartex" xmlns:cx4="http://schemas.microsoft.com/office/drawing/2016/5/10/chartex" xmlns:cx5="http://schemas.microsoft.com/office/drawing/2016/5/11/chartex" xmlns:cx6="http://schemas.microsoft.com/office/drawing/2016/5/12/chartex" xmlns:cx7="http://schemas.microsoft.com/office/drawing/2016/5/13/chartex" xmlns:cx8="http://schemas.microsoft.com/office/drawing/2016/5/14/chartex" xmlns:mc="http://schemas.openxmlformats.org/markup-compatibility/2006" xmlns:aink="http://schemas.microsoft.com/office/drawing/2016/ink" xmlns:am3d="http://schemas.microsoft.com/office/drawing/2017/model3d" xmlns:o="urn:schemas-microsoft-com:office:office" xmlns:oel="http://schemas.microsoft.com/office/2019/extlst" xmlns:r="http://schemas.openxmlformats.org/officeDocument/2006/relationships" xmlns:m="http://schemas.openxmlformats.org/officeDocument/2006/math" xmlns:v="urn:schemas-microsoft-com:vml" xmlns:wp14="http://schemas.microsoft.com/office/word/2010/wordprocessingDrawing" xmlns:wp="http://schemas.openxmlformats.org/drawingml/2006/wordprocessingDrawing" xmlns:w10="urn:schemas-microsoft-com:office:word" xmlns:w="http://schemas.openxmlformats.org/wordprocessingml/2006/main" xmlns:w14="http://schemas.microsoft.com/office/word/2010/wordml" xmlns:w15="http://schemas.microsoft.com/office/word/2012/wordml" xmlns:w16cex="http://schemas.microsoft.com/office/word/2018/wordml/cex" xmlns:w16cid="http://schemas.microsoft.com/office/word/2016/wordml/cid" xmlns:w16="http://schemas.microsoft.com/office/word/2018/wordml" xmlns:w16du="http://schemas.microsoft.com/office/word/2023/wordml/word16du" xmlns:w16sdtdh="http://schemas.microsoft.com/office/word/2020/wordml/sdtdatahash" xmlns:w16se="http://schemas.microsoft.com/office/word/2015/wordml/symex" xmlns:wpg="http://schemas.microsoft.com/office/word/2010/wordprocessingGroup" xmlns:wpi="http://schemas.microsoft.com/office/word/2010/wordprocessingInk" xmlns:wne="http://schemas.microsoft.com/office/word/2006/wordml" xmlns:wps="http://schemas.microsoft.com/office/word/2010/wordprocessingShape" mc:Ignorable="w14 w15 w16se w16cid w16 w16cex w16sdtdh w16du wp14">
-  <w:p>
-    <w:pPr>
-      <w:pStyle w:val="Footer"/>
-    </w:pPr>
-  </w:p>
-</w:ftr>
-</file>
-
 <file path=word/footnotes.xml><?xml version="1.0" encoding="utf-8"?>
 <w:footnotes xmlns:wpc="http://schemas.microsoft.com/office/word/2010/wordprocessingCanvas" xmlns:cx="http://schemas.microsoft.com/office/drawing/2014/chartex" xmlns:cx1="http://schemas.microsoft.com/office/drawing/2015/9/8/chartex" xmlns:cx2="http://schemas.microsoft.com/office/drawing/2015/10/21/chartex" xmlns:cx3="http://schemas.microsoft.com/office/drawing/2016/5/9/chartex" xmlns:cx4="http://schemas.microsoft.com/office/drawing/2016/5/10/chartex" xmlns:cx5="http://schemas.microsoft.com/office/drawing/2016/5/11/chartex" xmlns:cx6="http://schemas.microsoft.com/office/drawing/2016/5/12/chartex" xmlns:cx7="http://schemas.microsoft.com/office/drawing/2016/5/13/chartex" xmlns:cx8="http://schemas.microsoft.com/office/drawing/2016/5/14/chartex" xmlns:mc="http://schemas.openxmlformats.org/markup-compatibility/2006" xmlns:aink="http://schemas.microsoft.com/office/drawing/2016/ink" xmlns:am3d="http://schemas.microsoft.com/office/drawing/2017/model3d" xmlns:o="urn:schemas-microsoft-com:office:office" xmlns:oel="http://schemas.microsoft.com/office/2019/extlst" xmlns:r="http://schemas.openxmlformats.org/officeDocument/2006/relationships" xmlns:m="http://schemas.openxmlformats.org/officeDocument/2006/math" xmlns:v="urn:schemas-microsoft-com:vml" xmlns:wp14="http://schemas.microsoft.com/office/word/2010/wordprocessingDrawing" xmlns:wp="http://schemas.openxmlformats.org/drawingml/2006/wordprocessingDrawing" xmlns:w10="urn:schemas-microsoft-com:office:word" xmlns:w="http://schemas.openxmlformats.org/wordprocessingml/2006/main" xmlns:w14="http://schemas.microsoft.com/office/word/2010/wordml" xmlns:w15="http://schemas.microsoft.com/office/word/2012/wordml" xmlns:w16cex="http://schemas.microsoft.com/office/word/2018/wordml/cex" xmlns:w16cid="http://schemas.microsoft.com/office/word/2016/wordml/cid" xmlns:w16="http://schemas.microsoft.com/office/word/2018/wordml" xmlns:w16du="http://schemas.microsoft.com/office/word/2023/wordml/word16du" xmlns:w16sdtdh="http://schemas.microsoft.com/office/word/2020/wordml/sdtdatahash" xmlns:w16se="http://schemas.microsoft.com/office/word/2015/wordml/symex" xmlns:wpg="http://schemas.microsoft.com/office/word/2010/wordprocessingGroup" xmlns:wpi="http://schemas.microsoft.com/office/word/2010/wordprocessingInk" xmlns:wne="http://schemas.microsoft.com/office/word/2006/wordml" xmlns:wps="http://schemas.microsoft.com/office/word/2010/wordprocessingShape" mc:Ignorable="w14 w15 w16se w16cid w16 w16cex w16sdtdh w16du wp14">
   <w:footnote w:type="separator" w:id="-1">
@@ -2267,7 +2139,23 @@
   <w:p>
     <w:pPr>
       <w:pStyle w:val="Header"/>
+      <w:jc w:val="center"/>
+      <w:rPr>
+        <w:b/>
+        <w:bCs/>
+        <w:sz w:val="28"/>
+        <w:szCs w:val="28"/>
+      </w:rPr>
     </w:pPr>
+    <w:r>
+      <w:rPr>
+        <w:b/>
+        <w:bCs/>
+        <w:sz w:val="28"/>
+        <w:szCs w:val="28"/>
+      </w:rPr>
+      <w:t>T&amp;T Remodeling – Estimate {{ estimate }} – {{ date }}</w:t>
+    </w:r>
   </w:p>
 </w:hdr>
 </file>
@@ -2277,57 +2165,28 @@
   <w:p>
     <w:pPr>
       <w:pStyle w:val="Header"/>
-      <w:jc w:val="center"/>
-      <w:rPr>
-        <w:b/>
-        <w:bCs/>
-        <w:sz w:val="24"/>
-        <w:szCs w:val="24"/>
-      </w:rPr>
-    </w:pPr>
-    <w:r>
-      <w:rPr>
-        <w:b/>
-        <w:bCs/>
-        <w:sz w:val="24"/>
-        <w:szCs w:val="24"/>
-      </w:rPr>
-      <w:t>T&amp;T Remodeling – Estimate {{ estimate }} – {{ date }}</w:t>
-    </w:r>
-  </w:p>
-</w:hdr>
-</file>
-
-<file path=word/header3.xml><?xml version="1.0" encoding="utf-8"?>
-<w:hdr xmlns:wpc="http://schemas.microsoft.com/office/word/2010/wordprocessingCanvas" xmlns:cx="http://schemas.microsoft.com/office/drawing/2014/chartex" xmlns:cx1="http://schemas.microsoft.com/office/drawing/2015/9/8/chartex" xmlns:cx2="http://schemas.microsoft.com/office/drawing/2015/10/21/chartex" xmlns:cx3="http://schemas.microsoft.com/office/drawing/2016/5/9/chartex" xmlns:cx4="http://schemas.microsoft.com/office/drawing/2016/5/10/chartex" xmlns:cx5="http://schemas.microsoft.com/office/drawing/2016/5/11/chartex" xmlns:cx6="http://schemas.microsoft.com/office/drawing/2016/5/12/chartex" xmlns:cx7="http://schemas.microsoft.com/office/drawing/2016/5/13/chartex" xmlns:cx8="http://schemas.microsoft.com/office/drawing/2016/5/14/chartex" xmlns:mc="http://schemas.openxmlformats.org/markup-compatibility/2006" xmlns:aink="http://schemas.microsoft.com/office/drawing/2016/ink" xmlns:am3d="http://schemas.microsoft.com/office/drawing/2017/model3d" xmlns:o="urn:schemas-microsoft-com:office:office" xmlns:oel="http://schemas.microsoft.com/office/2019/extlst" xmlns:r="http://schemas.openxmlformats.org/officeDocument/2006/relationships" xmlns:m="http://schemas.openxmlformats.org/officeDocument/2006/math" xmlns:v="urn:schemas-microsoft-com:vml" xmlns:wp14="http://schemas.microsoft.com/office/word/2010/wordprocessingDrawing" xmlns:wp="http://schemas.openxmlformats.org/drawingml/2006/wordprocessingDrawing" xmlns:w10="urn:schemas-microsoft-com:office:word" xmlns:w="http://schemas.openxmlformats.org/wordprocessingml/2006/main" xmlns:w14="http://schemas.microsoft.com/office/word/2010/wordml" xmlns:w15="http://schemas.microsoft.com/office/word/2012/wordml" xmlns:w16cex="http://schemas.microsoft.com/office/word/2018/wordml/cex" xmlns:w16cid="http://schemas.microsoft.com/office/word/2016/wordml/cid" xmlns:w16="http://schemas.microsoft.com/office/word/2018/wordml" xmlns:w16du="http://schemas.microsoft.com/office/word/2023/wordml/word16du" xmlns:w16sdtdh="http://schemas.microsoft.com/office/word/2020/wordml/sdtdatahash" xmlns:w16se="http://schemas.microsoft.com/office/word/2015/wordml/symex" xmlns:wpg="http://schemas.microsoft.com/office/word/2010/wordprocessingGroup" xmlns:wpi="http://schemas.microsoft.com/office/word/2010/wordprocessingInk" xmlns:wne="http://schemas.microsoft.com/office/word/2006/wordml" xmlns:wps="http://schemas.microsoft.com/office/word/2010/wordprocessingShape" mc:Ignorable="w14 w15 w16se w16cid w16 w16cex w16sdtdh w16du wp14">
-  <w:p>
-    <w:pPr>
-      <w:pStyle w:val="Header"/>
+      <w:tabs>
+        <w:tab w:val="left" w:pos="3690"/>
+      </w:tabs>
       <w:jc w:val="right"/>
-      <w:rPr>
-        <w:sz w:val="18"/>
-        <w:szCs w:val="18"/>
-      </w:rPr>
     </w:pPr>
     <w:r>
       <w:rPr>
         <w:noProof/>
-        <w:sz w:val="18"/>
-        <w:szCs w:val="18"/>
       </w:rPr>
       <w:drawing>
-        <wp:anchor distT="0" distB="0" distL="114300" distR="114300" simplePos="0" relativeHeight="251658240" behindDoc="1" locked="0" layoutInCell="1" allowOverlap="1" wp14:anchorId="17FBF3D2" wp14:editId="71D1208E">
+        <wp:anchor distT="0" distB="0" distL="114300" distR="114300" simplePos="0" relativeHeight="251658240" behindDoc="1" locked="0" layoutInCell="1" allowOverlap="1" wp14:anchorId="13850CF2" wp14:editId="7FC57C41">
           <wp:simplePos x="0" y="0"/>
           <wp:positionH relativeFrom="page">
-            <wp:align>left</wp:align>
+            <wp:posOffset>154049</wp:posOffset>
           </wp:positionH>
           <wp:positionV relativeFrom="paragraph">
-            <wp:posOffset>-752475</wp:posOffset>
+            <wp:posOffset>-765744</wp:posOffset>
           </wp:positionV>
-          <wp:extent cx="2466975" cy="2353550"/>
+          <wp:extent cx="2766950" cy="2766950"/>
           <wp:effectExtent l="0" t="0" r="0" b="0"/>
           <wp:wrapNone/>
-          <wp:docPr id="103439394" name="Picture 3" descr="A logo with green roofs and leaves&#10;&#10;Description automatically generated"/>
+          <wp:docPr id="410058957" name="Picture 3" descr="A logo with green roofs and leaves&#10;&#10;Description automatically generated"/>
           <wp:cNvGraphicFramePr>
             <a:graphicFrameLocks xmlns:a="http://schemas.openxmlformats.org/drawingml/2006/main" noChangeAspect="1"/>
           </wp:cNvGraphicFramePr>
@@ -2335,7 +2194,7 @@
             <a:graphicData uri="http://schemas.openxmlformats.org/drawingml/2006/picture">
               <pic:pic xmlns:pic="http://schemas.openxmlformats.org/drawingml/2006/picture">
                 <pic:nvPicPr>
-                  <pic:cNvPr id="1546229701" name="Picture 3" descr="A logo with green roofs and leaves&#10;&#10;Description automatically generated"/>
+                  <pic:cNvPr id="410058957" name="Picture 3" descr="A logo with green roofs and leaves&#10;&#10;Description automatically generated"/>
                   <pic:cNvPicPr/>
                 </pic:nvPicPr>
                 <pic:blipFill>
@@ -2353,7 +2212,7 @@
                 <pic:spPr>
                   <a:xfrm>
                     <a:off x="0" y="0"/>
-                    <a:ext cx="2471543" cy="2357908"/>
+                    <a:ext cx="2766950" cy="2766950"/>
                   </a:xfrm>
                   <a:prstGeom prst="rect">
                     <a:avLst/>
@@ -2372,112 +2231,73 @@
       </w:drawing>
     </w:r>
     <w:r>
-      <w:rPr>
-        <w:sz w:val="18"/>
-        <w:szCs w:val="18"/>
-      </w:rPr>
       <w:t>T&amp;T Remodeling</w:t>
     </w:r>
   </w:p>
   <w:p>
     <w:pPr>
       <w:pStyle w:val="Header"/>
+      <w:tabs>
+        <w:tab w:val="left" w:pos="3690"/>
+      </w:tabs>
       <w:jc w:val="right"/>
-      <w:rPr>
-        <w:sz w:val="18"/>
-        <w:szCs w:val="18"/>
-      </w:rPr>
     </w:pPr>
     <w:r>
-      <w:rPr>
-        <w:sz w:val="18"/>
-        <w:szCs w:val="18"/>
-      </w:rPr>
       <w:t>38 Natasha Dr</w:t>
     </w:r>
   </w:p>
   <w:p>
     <w:pPr>
       <w:pStyle w:val="Header"/>
+      <w:tabs>
+        <w:tab w:val="left" w:pos="3690"/>
+      </w:tabs>
       <w:jc w:val="right"/>
-      <w:rPr>
-        <w:sz w:val="18"/>
-        <w:szCs w:val="18"/>
-      </w:rPr>
     </w:pPr>
     <w:r>
-      <w:rPr>
-        <w:sz w:val="18"/>
-        <w:szCs w:val="18"/>
-      </w:rPr>
-      <w:t>Noblesville, In 46062-8429</w:t>
+      <w:t>Noblesville, IN 46062-8429</w:t>
     </w:r>
   </w:p>
   <w:p>
     <w:pPr>
       <w:pStyle w:val="Header"/>
+      <w:tabs>
+        <w:tab w:val="left" w:pos="3690"/>
+      </w:tabs>
       <w:jc w:val="right"/>
-      <w:rPr>
-        <w:sz w:val="18"/>
-        <w:szCs w:val="18"/>
-      </w:rPr>
     </w:pPr>
     <w:r>
-      <w:rPr>
-        <w:sz w:val="18"/>
-        <w:szCs w:val="18"/>
-      </w:rPr>
       <w:t>TTremodeling24@gmail.com</w:t>
     </w:r>
   </w:p>
   <w:p>
     <w:pPr>
       <w:pStyle w:val="Header"/>
+      <w:tabs>
+        <w:tab w:val="left" w:pos="3690"/>
+      </w:tabs>
       <w:jc w:val="right"/>
-      <w:rPr>
-        <w:sz w:val="18"/>
-        <w:szCs w:val="18"/>
-      </w:rPr>
     </w:pPr>
     <w:r>
-      <w:rPr>
-        <w:sz w:val="18"/>
-        <w:szCs w:val="18"/>
-      </w:rPr>
       <w:t>317-441-3915</w:t>
     </w:r>
   </w:p>
   <w:p>
     <w:pPr>
       <w:pStyle w:val="Header"/>
+      <w:tabs>
+        <w:tab w:val="left" w:pos="3690"/>
+      </w:tabs>
       <w:jc w:val="right"/>
-      <w:rPr>
-        <w:sz w:val="18"/>
-        <w:szCs w:val="18"/>
-      </w:rPr>
     </w:pPr>
     <w:r>
-      <w:rPr>
-        <w:sz w:val="18"/>
-        <w:szCs w:val="18"/>
-      </w:rPr>
       <w:t>317-500-5000</w:t>
     </w:r>
-  </w:p>
-  <w:p>
-    <w:pPr>
-      <w:pStyle w:val="Header"/>
-      <w:jc w:val="right"/>
-      <w:rPr>
-        <w:sz w:val="18"/>
-        <w:szCs w:val="18"/>
-      </w:rPr>
-    </w:pPr>
   </w:p>
 </w:hdr>
 </file>
 
-<file path=word/header4.xml><?xml version="1.0" encoding="utf-8"?>
+<file path=word/header3.xml><?xml version="1.0" encoding="utf-8"?>
 <w:hdr xmlns:wpc="http://schemas.microsoft.com/office/word/2010/wordprocessingCanvas" xmlns:cx="http://schemas.microsoft.com/office/drawing/2014/chartex" xmlns:cx1="http://schemas.microsoft.com/office/drawing/2015/9/8/chartex" xmlns:cx2="http://schemas.microsoft.com/office/drawing/2015/10/21/chartex" xmlns:cx3="http://schemas.microsoft.com/office/drawing/2016/5/9/chartex" xmlns:cx4="http://schemas.microsoft.com/office/drawing/2016/5/10/chartex" xmlns:cx5="http://schemas.microsoft.com/office/drawing/2016/5/11/chartex" xmlns:cx6="http://schemas.microsoft.com/office/drawing/2016/5/12/chartex" xmlns:cx7="http://schemas.microsoft.com/office/drawing/2016/5/13/chartex" xmlns:cx8="http://schemas.microsoft.com/office/drawing/2016/5/14/chartex" xmlns:mc="http://schemas.openxmlformats.org/markup-compatibility/2006" xmlns:aink="http://schemas.microsoft.com/office/drawing/2016/ink" xmlns:am3d="http://schemas.microsoft.com/office/drawing/2017/model3d" xmlns:o="urn:schemas-microsoft-com:office:office" xmlns:oel="http://schemas.microsoft.com/office/2019/extlst" xmlns:r="http://schemas.openxmlformats.org/officeDocument/2006/relationships" xmlns:m="http://schemas.openxmlformats.org/officeDocument/2006/math" xmlns:v="urn:schemas-microsoft-com:vml" xmlns:wp14="http://schemas.microsoft.com/office/word/2010/wordprocessingDrawing" xmlns:wp="http://schemas.openxmlformats.org/drawingml/2006/wordprocessingDrawing" xmlns:w10="urn:schemas-microsoft-com:office:word" xmlns:w="http://schemas.openxmlformats.org/wordprocessingml/2006/main" xmlns:w14="http://schemas.microsoft.com/office/word/2010/wordml" xmlns:w15="http://schemas.microsoft.com/office/word/2012/wordml" xmlns:w16cex="http://schemas.microsoft.com/office/word/2018/wordml/cex" xmlns:w16cid="http://schemas.microsoft.com/office/word/2016/wordml/cid" xmlns:w16="http://schemas.microsoft.com/office/word/2018/wordml" xmlns:w16du="http://schemas.microsoft.com/office/word/2023/wordml/word16du" xmlns:w16sdtdh="http://schemas.microsoft.com/office/word/2020/wordml/sdtdatahash" xmlns:w16se="http://schemas.microsoft.com/office/word/2015/wordml/symex" xmlns:wpg="http://schemas.microsoft.com/office/word/2010/wordprocessingGroup" xmlns:wpi="http://schemas.microsoft.com/office/word/2010/wordprocessingInk" xmlns:wne="http://schemas.microsoft.com/office/word/2006/wordml" xmlns:wps="http://schemas.microsoft.com/office/word/2010/wordprocessingShape" mc:Ignorable="w14 w15 w16se w16cid w16 w16cex w16sdtdh w16du wp14">
   <w:p>
     <w:pPr>
@@ -2486,32 +2306,19 @@
       <w:rPr>
         <w:b/>
         <w:bCs/>
-        <w:sz w:val="24"/>
-        <w:szCs w:val="24"/>
+        <w:sz w:val="28"/>
+        <w:szCs w:val="28"/>
       </w:rPr>
     </w:pPr>
     <w:r>
       <w:rPr>
         <w:b/>
         <w:bCs/>
-        <w:sz w:val="24"/>
-        <w:szCs w:val="24"/>
+        <w:sz w:val="28"/>
+        <w:szCs w:val="28"/>
       </w:rPr>
       <w:t>T&amp;T Remodeling – Estimate {{ estimate }} – {{ date }}</w:t>
     </w:r>
-  </w:p>
-  <w:p>
-    <w:pPr>
-      <w:pStyle w:val="Header"/>
-      <w:tabs>
-        <w:tab w:val="left" w:pos="3690"/>
-      </w:tabs>
-      <w:jc w:val="center"/>
-      <w:rPr>
-        <w:sz w:val="18"/>
-        <w:szCs w:val="18"/>
-      </w:rPr>
-    </w:pPr>
   </w:p>
 </w:hdr>
 </file>
@@ -3258,6 +3065,7 @@
   <w:style w:type="character" w:default="1" w:styleId="DefaultParagraphFont">
     <w:name w:val="Default Paragraph Font"/>
     <w:uiPriority w:val="1"/>
+    <w:semiHidden/>
     <w:unhideWhenUsed/>
   </w:style>
   <w:style w:type="table" w:default="1" w:styleId="TableNormal">
@@ -3828,6 +3636,28 @@
       </w:tcPr>
     </w:tblStylePr>
   </w:style>
+  <w:style w:type="character" w:styleId="Hyperlink">
+    <w:name w:val="Hyperlink"/>
+    <w:basedOn w:val="DefaultParagraphFont"/>
+    <w:unhideWhenUsed/>
+    <w:rsid w:val="00DA5977"/>
+    <w:rPr>
+      <w:color w:val="0000FF" w:themeColor="hyperlink"/>
+      <w:u w:val="single"/>
+    </w:rPr>
+  </w:style>
+  <w:style w:type="character" w:styleId="UnresolvedMention">
+    <w:name w:val="Unresolved Mention"/>
+    <w:basedOn w:val="DefaultParagraphFont"/>
+    <w:uiPriority w:val="99"/>
+    <w:semiHidden/>
+    <w:unhideWhenUsed/>
+    <w:rsid w:val="00DA5977"/>
+    <w:rPr>
+      <w:color w:val="605E5C"/>
+      <w:shd w:val="clear" w:color="auto" w:fill="E1DFDD"/>
+    </w:rPr>
+  </w:style>
 </w:styles>
 </file>
 
@@ -4037,20 +3867,36 @@
   </w:compat>
   <w:rsids>
     <w:rsidRoot w:val="00D94F0E"/>
+    <w:rsid w:val="00007529"/>
     <w:rsid w:val="0020672E"/>
     <w:rsid w:val="002C64B2"/>
+    <w:rsid w:val="0030355C"/>
+    <w:rsid w:val="003805CB"/>
     <w:rsid w:val="00396088"/>
+    <w:rsid w:val="003E74B0"/>
+    <w:rsid w:val="003F5ABE"/>
     <w:rsid w:val="005902A6"/>
     <w:rsid w:val="006B78D4"/>
     <w:rsid w:val="007931FB"/>
     <w:rsid w:val="00793621"/>
+    <w:rsid w:val="0084072F"/>
     <w:rsid w:val="0087499A"/>
+    <w:rsid w:val="008D7D13"/>
     <w:rsid w:val="008F6013"/>
     <w:rsid w:val="00A153BD"/>
     <w:rsid w:val="00A75FF4"/>
+    <w:rsid w:val="00A81B42"/>
+    <w:rsid w:val="00A96A13"/>
+    <w:rsid w:val="00AB402A"/>
     <w:rsid w:val="00B0386F"/>
+    <w:rsid w:val="00B5155F"/>
+    <w:rsid w:val="00B70322"/>
+    <w:rsid w:val="00C21726"/>
+    <w:rsid w:val="00D86B05"/>
     <w:rsid w:val="00D94F0E"/>
+    <w:rsid w:val="00E64796"/>
     <w:rsid w:val="00EC5C4E"/>
+    <w:rsid w:val="00FE702E"/>
   </w:rsids>
   <m:mathPr>
     <m:mathFont m:val="Cambria Math"/>

</xml_diff>

<commit_message>
Changed tax to 7%
</commit_message>
<xml_diff>
--- a/dist/invoice_template.docx
+++ b/dist/invoice_template.docx
@@ -826,7 +826,17 @@
                 <w:sz w:val="22"/>
                 <w:szCs w:val="22"/>
               </w:rPr>
-              <w:t>10%</w:t>
+              <w:t>7</w:t>
+            </w:r>
+            <w:r>
+              <w:rPr>
+                <w:rFonts w:ascii="Adobe Gothic Std B" w:eastAsia="Adobe Gothic Std B" w:hAnsi="Adobe Gothic Std B"/>
+                <w:b/>
+                <w:bCs/>
+                <w:sz w:val="22"/>
+                <w:szCs w:val="22"/>
+              </w:rPr>
+              <w:t>%</w:t>
             </w:r>
           </w:p>
         </w:tc>
@@ -3876,6 +3886,7 @@
     <w:rsid w:val="003E74B0"/>
     <w:rsid w:val="003F5ABE"/>
     <w:rsid w:val="005902A6"/>
+    <w:rsid w:val="006255F5"/>
     <w:rsid w:val="006B78D4"/>
     <w:rsid w:val="007931FB"/>
     <w:rsid w:val="00793621"/>
@@ -3892,6 +3903,7 @@
     <w:rsid w:val="00B5155F"/>
     <w:rsid w:val="00B70322"/>
     <w:rsid w:val="00C21726"/>
+    <w:rsid w:val="00CA0849"/>
     <w:rsid w:val="00D86B05"/>
     <w:rsid w:val="00D94F0E"/>
     <w:rsid w:val="00E64796"/>

</xml_diff>

<commit_message>
Reformatted table to stop producing empty table rows, removed tax % being showcased.
</commit_message>
<xml_diff>
--- a/dist/invoice_template.docx
+++ b/dist/invoice_template.docx
@@ -89,8 +89,6 @@
       <w:pPr>
         <w:rPr>
           <w:rFonts w:ascii="Adobe Gothic Std B" w:eastAsia="Adobe Gothic Std B" w:hAnsi="Adobe Gothic Std B"/>
-          <w:sz w:val="22"/>
-          <w:szCs w:val="22"/>
         </w:rPr>
       </w:pPr>
       <w:r>
@@ -98,10 +96,6 @@
           <w:rFonts w:ascii="Adobe Gothic Std B" w:eastAsia="Adobe Gothic Std B" w:hAnsi="Adobe Gothic Std B"/>
           <w:b/>
           <w:bCs/>
-          <w:i/>
-          <w:iCs/>
-          <w:sz w:val="22"/>
-          <w:szCs w:val="22"/>
         </w:rPr>
         <w:t>For</w:t>
       </w:r>
@@ -110,18 +104,12 @@
           <w:rFonts w:ascii="Adobe Gothic Std B" w:eastAsia="Adobe Gothic Std B" w:hAnsi="Adobe Gothic Std B"/>
           <w:b/>
           <w:bCs/>
-          <w:i/>
-          <w:iCs/>
-          <w:sz w:val="22"/>
-          <w:szCs w:val="22"/>
         </w:rPr>
         <w:t>:</w:t>
       </w:r>
       <w:r>
         <w:rPr>
           <w:rFonts w:ascii="Adobe Gothic Std B" w:eastAsia="Adobe Gothic Std B" w:hAnsi="Adobe Gothic Std B"/>
-          <w:sz w:val="22"/>
-          <w:szCs w:val="22"/>
         </w:rPr>
         <w:t xml:space="preserve"> </w:t>
       </w:r>
@@ -140,72 +128,54 @@
       <w:r>
         <w:rPr>
           <w:rFonts w:ascii="Adobe Gothic Std B" w:eastAsia="Adobe Gothic Std B" w:hAnsi="Adobe Gothic Std B"/>
-          <w:sz w:val="22"/>
-          <w:szCs w:val="22"/>
         </w:rPr>
         <w:t>{{ name }}</w:t>
       </w:r>
       <w:r>
         <w:rPr>
           <w:rFonts w:ascii="Adobe Gothic Std B" w:eastAsia="Adobe Gothic Std B" w:hAnsi="Adobe Gothic Std B"/>
-          <w:sz w:val="22"/>
-          <w:szCs w:val="22"/>
         </w:rPr>
         <w:tab/>
       </w:r>
       <w:r>
         <w:rPr>
           <w:rFonts w:ascii="Adobe Gothic Std B" w:eastAsia="Adobe Gothic Std B" w:hAnsi="Adobe Gothic Std B"/>
-          <w:sz w:val="22"/>
-          <w:szCs w:val="22"/>
         </w:rPr>
         <w:tab/>
       </w:r>
       <w:r>
         <w:rPr>
           <w:rFonts w:ascii="Adobe Gothic Std B" w:eastAsia="Adobe Gothic Std B" w:hAnsi="Adobe Gothic Std B"/>
-          <w:sz w:val="22"/>
-          <w:szCs w:val="22"/>
         </w:rPr>
         <w:tab/>
       </w:r>
       <w:r>
         <w:rPr>
           <w:rFonts w:ascii="Adobe Gothic Std B" w:eastAsia="Adobe Gothic Std B" w:hAnsi="Adobe Gothic Std B"/>
-          <w:sz w:val="22"/>
-          <w:szCs w:val="22"/>
         </w:rPr>
         <w:tab/>
       </w:r>
       <w:r>
         <w:rPr>
           <w:rFonts w:ascii="Adobe Gothic Std B" w:eastAsia="Adobe Gothic Std B" w:hAnsi="Adobe Gothic Std B"/>
-          <w:sz w:val="22"/>
-          <w:szCs w:val="22"/>
         </w:rPr>
         <w:tab/>
       </w:r>
       <w:r>
         <w:rPr>
           <w:rFonts w:ascii="Adobe Gothic Std B" w:eastAsia="Adobe Gothic Std B" w:hAnsi="Adobe Gothic Std B"/>
-          <w:sz w:val="22"/>
-          <w:szCs w:val="22"/>
         </w:rPr>
         <w:tab/>
       </w:r>
       <w:r>
         <w:rPr>
           <w:rFonts w:ascii="Adobe Gothic Std B" w:eastAsia="Adobe Gothic Std B" w:hAnsi="Adobe Gothic Std B"/>
-          <w:sz w:val="22"/>
-          <w:szCs w:val="22"/>
         </w:rPr>
         <w:t xml:space="preserve">Estimate No: </w:t>
       </w:r>
       <w:r>
         <w:rPr>
           <w:rFonts w:ascii="Adobe Gothic Std B" w:eastAsia="Adobe Gothic Std B" w:hAnsi="Adobe Gothic Std B"/>
-          <w:sz w:val="22"/>
-          <w:szCs w:val="22"/>
         </w:rPr>
         <w:tab/>
         <w:t>{{ estimate }}</w:t>
@@ -215,23 +185,17 @@
       <w:pPr>
         <w:rPr>
           <w:rFonts w:ascii="Adobe Gothic Std B" w:eastAsia="Adobe Gothic Std B" w:hAnsi="Adobe Gothic Std B"/>
-          <w:sz w:val="22"/>
-          <w:szCs w:val="22"/>
-        </w:rPr>
-      </w:pPr>
-      <w:r>
-        <w:rPr>
-          <w:rFonts w:ascii="Adobe Gothic Std B" w:eastAsia="Adobe Gothic Std B" w:hAnsi="Adobe Gothic Std B"/>
-          <w:sz w:val="22"/>
-          <w:szCs w:val="22"/>
+        </w:rPr>
+      </w:pPr>
+      <w:r>
+        <w:rPr>
+          <w:rFonts w:ascii="Adobe Gothic Std B" w:eastAsia="Adobe Gothic Std B" w:hAnsi="Adobe Gothic Std B"/>
         </w:rPr>
         <w:tab/>
       </w:r>
       <w:r>
         <w:rPr>
           <w:rFonts w:ascii="Adobe Gothic Std B" w:eastAsia="Adobe Gothic Std B" w:hAnsi="Adobe Gothic Std B"/>
-          <w:sz w:val="22"/>
-          <w:szCs w:val="22"/>
         </w:rPr>
         <w:tab/>
         <w:t>{{ address }}</w:t>
@@ -239,82 +203,55 @@
       <w:r>
         <w:rPr>
           <w:rFonts w:ascii="Adobe Gothic Std B" w:eastAsia="Adobe Gothic Std B" w:hAnsi="Adobe Gothic Std B"/>
-          <w:sz w:val="22"/>
-          <w:szCs w:val="22"/>
         </w:rPr>
         <w:tab/>
       </w:r>
       <w:r>
         <w:rPr>
           <w:rFonts w:ascii="Adobe Gothic Std B" w:eastAsia="Adobe Gothic Std B" w:hAnsi="Adobe Gothic Std B"/>
-          <w:sz w:val="22"/>
-          <w:szCs w:val="22"/>
         </w:rPr>
         <w:tab/>
       </w:r>
       <w:r>
         <w:rPr>
           <w:rFonts w:ascii="Adobe Gothic Std B" w:eastAsia="Adobe Gothic Std B" w:hAnsi="Adobe Gothic Std B"/>
-          <w:sz w:val="22"/>
-          <w:szCs w:val="22"/>
         </w:rPr>
         <w:tab/>
       </w:r>
       <w:r>
         <w:rPr>
           <w:rFonts w:ascii="Adobe Gothic Std B" w:eastAsia="Adobe Gothic Std B" w:hAnsi="Adobe Gothic Std B"/>
-          <w:sz w:val="22"/>
-          <w:szCs w:val="22"/>
         </w:rPr>
         <w:tab/>
       </w:r>
       <w:r>
         <w:rPr>
           <w:rFonts w:ascii="Adobe Gothic Std B" w:eastAsia="Adobe Gothic Std B" w:hAnsi="Adobe Gothic Std B"/>
-          <w:sz w:val="22"/>
-          <w:szCs w:val="22"/>
         </w:rPr>
         <w:tab/>
       </w:r>
       <w:r>
         <w:rPr>
           <w:rFonts w:ascii="Adobe Gothic Std B" w:eastAsia="Adobe Gothic Std B" w:hAnsi="Adobe Gothic Std B"/>
-          <w:sz w:val="22"/>
-          <w:szCs w:val="22"/>
         </w:rPr>
         <w:tab/>
       </w:r>
       <w:r>
         <w:rPr>
           <w:rFonts w:ascii="Adobe Gothic Std B" w:eastAsia="Adobe Gothic Std B" w:hAnsi="Adobe Gothic Std B"/>
-          <w:sz w:val="22"/>
-          <w:szCs w:val="22"/>
-        </w:rPr>
-        <w:tab/>
-      </w:r>
-      <w:r>
-        <w:rPr>
-          <w:rFonts w:ascii="Adobe Gothic Std B" w:eastAsia="Adobe Gothic Std B" w:hAnsi="Adobe Gothic Std B"/>
-          <w:sz w:val="22"/>
-          <w:szCs w:val="22"/>
-        </w:rPr>
-        <w:t xml:space="preserve">Date: </w:t>
-      </w:r>
-      <w:r>
-        <w:rPr>
-          <w:rFonts w:ascii="Adobe Gothic Std B" w:eastAsia="Adobe Gothic Std B" w:hAnsi="Adobe Gothic Std B"/>
-          <w:sz w:val="22"/>
-          <w:szCs w:val="22"/>
-        </w:rPr>
-        <w:tab/>
-      </w:r>
-      <w:r>
-        <w:rPr>
-          <w:rFonts w:ascii="Adobe Gothic Std B" w:eastAsia="Adobe Gothic Std B" w:hAnsi="Adobe Gothic Std B"/>
-          <w:sz w:val="22"/>
-          <w:szCs w:val="22"/>
-        </w:rPr>
-        <w:tab/>
+        </w:rPr>
+        <w:t>Date:</w:t>
+      </w:r>
+      <w:r>
+        <w:rPr>
+          <w:rFonts w:ascii="Adobe Gothic Std B" w:eastAsia="Adobe Gothic Std B" w:hAnsi="Adobe Gothic Std B"/>
+        </w:rPr>
+        <w:t xml:space="preserve">  </w:t>
+      </w:r>
+      <w:r>
+        <w:rPr>
+          <w:rFonts w:ascii="Adobe Gothic Std B" w:eastAsia="Adobe Gothic Std B" w:hAnsi="Adobe Gothic Std B"/>
+        </w:rPr>
         <w:t>{{ date }}</w:t>
       </w:r>
     </w:p>
@@ -322,23 +259,17 @@
       <w:pPr>
         <w:rPr>
           <w:rFonts w:ascii="Adobe Gothic Std B" w:eastAsia="Adobe Gothic Std B" w:hAnsi="Adobe Gothic Std B"/>
-          <w:sz w:val="22"/>
-          <w:szCs w:val="22"/>
-        </w:rPr>
-      </w:pPr>
-      <w:r>
-        <w:rPr>
-          <w:rFonts w:ascii="Adobe Gothic Std B" w:eastAsia="Adobe Gothic Std B" w:hAnsi="Adobe Gothic Std B"/>
-          <w:sz w:val="22"/>
-          <w:szCs w:val="22"/>
+        </w:rPr>
+      </w:pPr>
+      <w:r>
+        <w:rPr>
+          <w:rFonts w:ascii="Adobe Gothic Std B" w:eastAsia="Adobe Gothic Std B" w:hAnsi="Adobe Gothic Std B"/>
         </w:rPr>
         <w:tab/>
       </w:r>
       <w:r>
         <w:rPr>
           <w:rFonts w:ascii="Adobe Gothic Std B" w:eastAsia="Adobe Gothic Std B" w:hAnsi="Adobe Gothic Std B"/>
-          <w:sz w:val="22"/>
-          <w:szCs w:val="22"/>
         </w:rPr>
         <w:tab/>
         <w:t>{{ address2 }}</w:t>
@@ -346,56 +277,42 @@
       <w:r>
         <w:rPr>
           <w:rFonts w:ascii="Adobe Gothic Std B" w:eastAsia="Adobe Gothic Std B" w:hAnsi="Adobe Gothic Std B"/>
-          <w:sz w:val="22"/>
-          <w:szCs w:val="22"/>
         </w:rPr>
         <w:tab/>
       </w:r>
       <w:r>
         <w:rPr>
           <w:rFonts w:ascii="Adobe Gothic Std B" w:eastAsia="Adobe Gothic Std B" w:hAnsi="Adobe Gothic Std B"/>
-          <w:sz w:val="22"/>
-          <w:szCs w:val="22"/>
         </w:rPr>
         <w:tab/>
       </w:r>
       <w:r>
         <w:rPr>
           <w:rFonts w:ascii="Adobe Gothic Std B" w:eastAsia="Adobe Gothic Std B" w:hAnsi="Adobe Gothic Std B"/>
-          <w:sz w:val="22"/>
-          <w:szCs w:val="22"/>
         </w:rPr>
         <w:tab/>
       </w:r>
       <w:r>
         <w:rPr>
           <w:rFonts w:ascii="Adobe Gothic Std B" w:eastAsia="Adobe Gothic Std B" w:hAnsi="Adobe Gothic Std B"/>
-          <w:sz w:val="22"/>
-          <w:szCs w:val="22"/>
         </w:rPr>
         <w:tab/>
       </w:r>
       <w:r>
         <w:rPr>
           <w:rFonts w:ascii="Adobe Gothic Std B" w:eastAsia="Adobe Gothic Std B" w:hAnsi="Adobe Gothic Std B"/>
-          <w:sz w:val="22"/>
-          <w:szCs w:val="22"/>
         </w:rPr>
         <w:tab/>
       </w:r>
       <w:r>
         <w:rPr>
           <w:rFonts w:ascii="Adobe Gothic Std B" w:eastAsia="Adobe Gothic Std B" w:hAnsi="Adobe Gothic Std B"/>
-          <w:sz w:val="22"/>
-          <w:szCs w:val="22"/>
         </w:rPr>
         <w:tab/>
       </w:r>
       <w:r>
         <w:rPr>
           <w:rFonts w:ascii="Adobe Gothic Std B" w:eastAsia="Adobe Gothic Std B" w:hAnsi="Adobe Gothic Std B"/>
-          <w:sz w:val="22"/>
-          <w:szCs w:val="22"/>
         </w:rPr>
         <w:tab/>
       </w:r>
@@ -404,47 +321,35 @@
       <w:pPr>
         <w:rPr>
           <w:rFonts w:ascii="Adobe Gothic Std B" w:eastAsia="Adobe Gothic Std B" w:hAnsi="Adobe Gothic Std B"/>
-          <w:sz w:val="22"/>
-          <w:szCs w:val="22"/>
-        </w:rPr>
-      </w:pPr>
-      <w:r>
-        <w:rPr>
-          <w:rFonts w:ascii="Adobe Gothic Std B" w:eastAsia="Adobe Gothic Std B" w:hAnsi="Adobe Gothic Std B"/>
-          <w:sz w:val="22"/>
-          <w:szCs w:val="22"/>
+        </w:rPr>
+      </w:pPr>
+      <w:r>
+        <w:rPr>
+          <w:rFonts w:ascii="Adobe Gothic Std B" w:eastAsia="Adobe Gothic Std B" w:hAnsi="Adobe Gothic Std B"/>
         </w:rPr>
         <w:tab/>
       </w:r>
       <w:r>
         <w:rPr>
           <w:rFonts w:ascii="Adobe Gothic Std B" w:eastAsia="Adobe Gothic Std B" w:hAnsi="Adobe Gothic Std B"/>
-          <w:sz w:val="22"/>
-          <w:szCs w:val="22"/>
         </w:rPr>
         <w:t xml:space="preserve"> </w:t>
       </w:r>
       <w:r>
         <w:rPr>
           <w:rFonts w:ascii="Adobe Gothic Std B" w:eastAsia="Adobe Gothic Std B" w:hAnsi="Adobe Gothic Std B"/>
-          <w:sz w:val="22"/>
-          <w:szCs w:val="22"/>
         </w:rPr>
         <w:tab/>
       </w:r>
       <w:r>
         <w:rPr>
           <w:rFonts w:ascii="Adobe Gothic Std B" w:eastAsia="Adobe Gothic Std B" w:hAnsi="Adobe Gothic Std B"/>
-          <w:sz w:val="22"/>
-          <w:szCs w:val="22"/>
         </w:rPr>
         <w:t>{{ phone }}</w:t>
       </w:r>
       <w:r>
         <w:rPr>
           <w:rFonts w:ascii="Adobe Gothic Std B" w:eastAsia="Adobe Gothic Std B" w:hAnsi="Adobe Gothic Std B"/>
-          <w:sz w:val="22"/>
-          <w:szCs w:val="22"/>
         </w:rPr>
         <w:t xml:space="preserve"> </w:t>
       </w:r>
@@ -458,32 +363,25 @@
     </w:p>
     <w:tbl>
       <w:tblPr>
-        <w:tblStyle w:val="TableGrid"/>
-        <w:tblW w:w="5821" w:type="pct"/>
-        <w:tblInd w:w="-809" w:type="dxa"/>
-        <w:tblBorders>
-          <w:top w:val="none" w:sz="0" w:space="0" w:color="auto"/>
-          <w:left w:val="none" w:sz="0" w:space="0" w:color="auto"/>
-          <w:bottom w:val="none" w:sz="0" w:space="0" w:color="auto"/>
-          <w:right w:val="none" w:sz="0" w:space="0" w:color="auto"/>
-        </w:tblBorders>
-        <w:tblLayout w:type="fixed"/>
+        <w:tblStyle w:val="TableGridLight"/>
+        <w:tblW w:w="5000" w:type="pct"/>
         <w:tblLook w:val="0020" w:firstRow="1" w:lastRow="0" w:firstColumn="0" w:lastColumn="0" w:noHBand="0" w:noVBand="0"/>
         <w:tblDescription w:val="Layout table"/>
       </w:tblPr>
       <w:tblGrid>
-        <w:gridCol w:w="2457"/>
-        <w:gridCol w:w="5892"/>
-        <w:gridCol w:w="1775"/>
-        <w:gridCol w:w="1611"/>
+        <w:gridCol w:w="1794"/>
+        <w:gridCol w:w="5698"/>
+        <w:gridCol w:w="1257"/>
+        <w:gridCol w:w="1331"/>
       </w:tblGrid>
       <w:tr>
         <w:trPr>
-          <w:trHeight w:val="1030"/>
+          <w:cnfStyle w:val="100000000000" w:firstRow="1" w:lastRow="0" w:firstColumn="0" w:lastColumn="0" w:oddVBand="0" w:evenVBand="0" w:oddHBand="0" w:evenHBand="0" w:firstRowFirstColumn="0" w:firstRowLastColumn="0" w:lastRowFirstColumn="0" w:lastRowLastColumn="0"/>
+          <w:trHeight w:val="288"/>
         </w:trPr>
         <w:tc>
           <w:tcPr>
-            <w:tcW w:w="2455" w:type="dxa"/>
+            <w:tcW w:w="1800" w:type="dxa"/>
           </w:tcPr>
           <w:p>
             <w:pPr>
@@ -493,8 +391,6 @@
                 <w:rFonts w:ascii="Adobe Gothic Std B" w:eastAsia="Adobe Gothic Std B" w:hAnsi="Adobe Gothic Std B"/>
                 <w:b/>
                 <w:bCs w:val="0"/>
-                <w:sz w:val="24"/>
-                <w:szCs w:val="24"/>
               </w:rPr>
             </w:pPr>
             <w:r>
@@ -502,8 +398,6 @@
                 <w:rFonts w:ascii="Adobe Gothic Std B" w:eastAsia="Adobe Gothic Std B" w:hAnsi="Adobe Gothic Std B"/>
                 <w:b/>
                 <w:bCs w:val="0"/>
-                <w:sz w:val="24"/>
-                <w:szCs w:val="24"/>
               </w:rPr>
               <w:t>Job</w:t>
             </w:r>
@@ -513,12 +407,10 @@
           <w:sdtPr>
             <w:rPr>
               <w:rFonts w:ascii="Adobe Gothic Std B" w:eastAsia="Adobe Gothic Std B" w:hAnsi="Adobe Gothic Std B"/>
-              <w:sz w:val="24"/>
-              <w:szCs w:val="24"/>
             </w:rPr>
             <w:id w:val="-527406679"/>
             <w:placeholder>
-              <w:docPart w:val="5787C80C1FE9421CBFBCECB0BB1108FF"/>
+              <w:docPart w:val="D2BB21C0987046B4AED56638A2BFF48C"/>
             </w:placeholder>
             <w:temporary/>
             <w:showingPlcHdr/>
@@ -527,7 +419,7 @@
           <w:sdtContent>
             <w:tc>
               <w:tcPr>
-                <w:tcW w:w="5886" w:type="dxa"/>
+                <w:tcW w:w="5760" w:type="dxa"/>
               </w:tcPr>
               <w:p>
                 <w:pPr>
@@ -535,8 +427,6 @@
                   <w:jc w:val="center"/>
                   <w:rPr>
                     <w:rFonts w:ascii="Adobe Gothic Std B" w:eastAsia="Adobe Gothic Std B" w:hAnsi="Adobe Gothic Std B"/>
-                    <w:sz w:val="24"/>
-                    <w:szCs w:val="24"/>
                   </w:rPr>
                 </w:pPr>
                 <w:r>
@@ -544,8 +434,6 @@
                     <w:rFonts w:ascii="Adobe Gothic Std B" w:eastAsia="Adobe Gothic Std B" w:hAnsi="Adobe Gothic Std B"/>
                     <w:b/>
                     <w:bCs w:val="0"/>
-                    <w:sz w:val="24"/>
-                    <w:szCs w:val="24"/>
                   </w:rPr>
                   <w:t>Description</w:t>
                 </w:r>
@@ -555,7 +443,7 @@
         </w:sdt>
         <w:tc>
           <w:tcPr>
-            <w:tcW w:w="1773" w:type="dxa"/>
+            <w:tcW w:w="1260" w:type="dxa"/>
           </w:tcPr>
           <w:p>
             <w:pPr>
@@ -563,37 +451,13 @@
               <w:jc w:val="center"/>
               <w:rPr>
                 <w:rFonts w:ascii="Adobe Gothic Std B" w:eastAsia="Adobe Gothic Std B" w:hAnsi="Adobe Gothic Std B"/>
-                <w:b/>
-                <w:bCs w:val="0"/>
-                <w:sz w:val="24"/>
-                <w:szCs w:val="24"/>
               </w:rPr>
             </w:pPr>
-            <w:r>
-              <w:rPr>
-                <w:rFonts w:ascii="Adobe Gothic Std B" w:eastAsia="Adobe Gothic Std B" w:hAnsi="Adobe Gothic Std B"/>
-                <w:b/>
-                <w:bCs w:val="0"/>
-                <w:sz w:val="24"/>
-                <w:szCs w:val="24"/>
-              </w:rPr>
-              <w:t>T</w:t>
-            </w:r>
-            <w:r>
-              <w:rPr>
-                <w:rFonts w:ascii="Adobe Gothic Std B" w:eastAsia="Adobe Gothic Std B" w:hAnsi="Adobe Gothic Std B"/>
-                <w:b/>
-                <w:bCs w:val="0"/>
-                <w:sz w:val="24"/>
-                <w:szCs w:val="24"/>
-              </w:rPr>
-              <w:t>ax</w:t>
-            </w:r>
           </w:p>
         </w:tc>
         <w:tc>
           <w:tcPr>
-            <w:tcW w:w="1609" w:type="dxa"/>
+            <w:tcW w:w="1260" w:type="dxa"/>
           </w:tcPr>
           <w:p>
             <w:pPr>
@@ -603,8 +467,6 @@
                 <w:rFonts w:ascii="Adobe Gothic Std B" w:eastAsia="Adobe Gothic Std B" w:hAnsi="Adobe Gothic Std B"/>
                 <w:b/>
                 <w:bCs w:val="0"/>
-                <w:sz w:val="24"/>
-                <w:szCs w:val="24"/>
               </w:rPr>
             </w:pPr>
             <w:r>
@@ -612,31 +474,19 @@
                 <w:rFonts w:ascii="Adobe Gothic Std B" w:eastAsia="Adobe Gothic Std B" w:hAnsi="Adobe Gothic Std B"/>
                 <w:b/>
                 <w:bCs w:val="0"/>
-                <w:sz w:val="24"/>
-                <w:szCs w:val="24"/>
-              </w:rPr>
-              <w:t>A</w:t>
-            </w:r>
-            <w:r>
-              <w:rPr>
-                <w:rFonts w:ascii="Adobe Gothic Std B" w:eastAsia="Adobe Gothic Std B" w:hAnsi="Adobe Gothic Std B"/>
-                <w:b/>
-                <w:bCs w:val="0"/>
-                <w:sz w:val="24"/>
-                <w:szCs w:val="24"/>
-              </w:rPr>
-              <w:t>mount</w:t>
+              </w:rPr>
+              <w:t>Amount</w:t>
             </w:r>
           </w:p>
         </w:tc>
       </w:tr>
       <w:tr>
         <w:trPr>
-          <w:trHeight w:val="1030"/>
+          <w:trHeight w:val="288"/>
         </w:trPr>
         <w:tc>
           <w:tcPr>
-            <w:tcW w:w="2455" w:type="dxa"/>
+            <w:tcW w:w="1800" w:type="dxa"/>
           </w:tcPr>
           <w:p>
             <w:pPr>
@@ -645,8 +495,6 @@
                 <w:rFonts w:ascii="Adobe Gothic Std B" w:eastAsia="Adobe Gothic Std B" w:hAnsi="Adobe Gothic Std B"/>
                 <w:b/>
                 <w:bCs/>
-                <w:sz w:val="22"/>
-                <w:szCs w:val="22"/>
               </w:rPr>
             </w:pPr>
             <w:r>
@@ -654,58 +502,82 @@
                 <w:rFonts w:ascii="Adobe Gothic Std B" w:eastAsia="Adobe Gothic Std B" w:hAnsi="Adobe Gothic Std B"/>
                 <w:b/>
                 <w:bCs/>
-                <w:sz w:val="24"/>
-                <w:szCs w:val="24"/>
-              </w:rPr>
-              <w:t>{% for item in invoice_list %}</w:t>
+              </w:rPr>
+              <w:t>{%</w:t>
+            </w:r>
+            <w:r>
+              <w:rPr>
+                <w:rFonts w:ascii="Adobe Gothic Std B" w:eastAsia="Adobe Gothic Std B" w:hAnsi="Adobe Gothic Std B"/>
+                <w:b/>
+                <w:bCs/>
+              </w:rPr>
+              <w:t>tr</w:t>
+            </w:r>
+            <w:r>
+              <w:rPr>
+                <w:rFonts w:ascii="Adobe Gothic Std B" w:eastAsia="Adobe Gothic Std B" w:hAnsi="Adobe Gothic Std B"/>
+                <w:b/>
+                <w:bCs/>
+              </w:rPr>
+              <w:t xml:space="preserve"> for item in </w:t>
+            </w:r>
+            <w:proofErr w:type="spellStart"/>
+            <w:r>
+              <w:rPr>
+                <w:rFonts w:ascii="Adobe Gothic Std B" w:eastAsia="Adobe Gothic Std B" w:hAnsi="Adobe Gothic Std B"/>
+                <w:b/>
+                <w:bCs/>
+              </w:rPr>
+              <w:t>invoice_list</w:t>
+            </w:r>
+            <w:proofErr w:type="spellEnd"/>
+            <w:r>
+              <w:rPr>
+                <w:rFonts w:ascii="Adobe Gothic Std B" w:eastAsia="Adobe Gothic Std B" w:hAnsi="Adobe Gothic Std B"/>
+                <w:b/>
+                <w:bCs/>
+              </w:rPr>
+              <w:t xml:space="preserve"> %}</w:t>
             </w:r>
           </w:p>
         </w:tc>
         <w:tc>
           <w:tcPr>
-            <w:tcW w:w="5886" w:type="dxa"/>
+            <w:tcW w:w="5760" w:type="dxa"/>
           </w:tcPr>
           <w:p>
             <w:pPr>
               <w:jc w:val="center"/>
               <w:rPr>
                 <w:rFonts w:ascii="Adobe Gothic Std B" w:eastAsia="Adobe Gothic Std B" w:hAnsi="Adobe Gothic Std B"/>
-                <w:sz w:val="22"/>
-                <w:szCs w:val="22"/>
               </w:rPr>
             </w:pPr>
           </w:p>
         </w:tc>
         <w:tc>
           <w:tcPr>
-            <w:tcW w:w="1773" w:type="dxa"/>
+            <w:tcW w:w="1260" w:type="dxa"/>
           </w:tcPr>
           <w:p>
             <w:pPr>
               <w:pStyle w:val="Right-alignedtext"/>
-              <w:spacing w:line="240" w:lineRule="auto"/>
               <w:jc w:val="center"/>
               <w:rPr>
                 <w:rFonts w:ascii="Adobe Gothic Std B" w:eastAsia="Adobe Gothic Std B" w:hAnsi="Adobe Gothic Std B"/>
-                <w:sz w:val="22"/>
-                <w:szCs w:val="22"/>
               </w:rPr>
             </w:pPr>
           </w:p>
         </w:tc>
         <w:tc>
           <w:tcPr>
-            <w:tcW w:w="1609" w:type="dxa"/>
+            <w:tcW w:w="1260" w:type="dxa"/>
           </w:tcPr>
           <w:p>
             <w:pPr>
               <w:pStyle w:val="Right-alignedtext"/>
-              <w:spacing w:line="240" w:lineRule="auto"/>
               <w:jc w:val="center"/>
               <w:rPr>
                 <w:rFonts w:ascii="Adobe Gothic Std B" w:eastAsia="Adobe Gothic Std B" w:hAnsi="Adobe Gothic Std B"/>
-                <w:sz w:val="22"/>
-                <w:szCs w:val="22"/>
               </w:rPr>
             </w:pPr>
           </w:p>
@@ -713,11 +585,11 @@
       </w:tr>
       <w:tr>
         <w:trPr>
-          <w:trHeight w:val="1030"/>
+          <w:trHeight w:val="288"/>
         </w:trPr>
         <w:tc>
           <w:tcPr>
-            <w:tcW w:w="2455" w:type="dxa"/>
+            <w:tcW w:w="1800" w:type="dxa"/>
           </w:tcPr>
           <w:p>
             <w:pPr>
@@ -726,8 +598,6 @@
                 <w:rFonts w:ascii="Adobe Gothic Std B" w:eastAsia="Adobe Gothic Std B" w:hAnsi="Adobe Gothic Std B"/>
                 <w:b/>
                 <w:bCs/>
-                <w:sz w:val="22"/>
-                <w:szCs w:val="22"/>
               </w:rPr>
             </w:pPr>
             <w:r>
@@ -735,28 +605,24 @@
                 <w:rFonts w:ascii="Adobe Gothic Std B" w:eastAsia="Adobe Gothic Std B" w:hAnsi="Adobe Gothic Std B"/>
                 <w:b/>
                 <w:bCs/>
-                <w:sz w:val="24"/>
-                <w:szCs w:val="24"/>
-              </w:rPr>
-              <w:t>{{item</w:t>
+              </w:rPr>
+              <w:t>{{</w:t>
             </w:r>
+            <w:proofErr w:type="spellStart"/>
             <w:r>
               <w:rPr>
                 <w:rFonts w:ascii="Adobe Gothic Std B" w:eastAsia="Adobe Gothic Std B" w:hAnsi="Adobe Gothic Std B"/>
                 <w:b/>
                 <w:bCs/>
-                <w:sz w:val="24"/>
-                <w:szCs w:val="24"/>
-              </w:rPr>
-              <w:t>.job</w:t>
+              </w:rPr>
+              <w:t>item.job</w:t>
             </w:r>
+            <w:proofErr w:type="spellEnd"/>
             <w:r>
               <w:rPr>
                 <w:rFonts w:ascii="Adobe Gothic Std B" w:eastAsia="Adobe Gothic Std B" w:hAnsi="Adobe Gothic Std B"/>
                 <w:b/>
                 <w:bCs/>
-                <w:sz w:val="24"/>
-                <w:szCs w:val="24"/>
               </w:rPr>
               <w:t>}}</w:t>
             </w:r>
@@ -764,38 +630,32 @@
         </w:tc>
         <w:tc>
           <w:tcPr>
-            <w:tcW w:w="5886" w:type="dxa"/>
+            <w:tcW w:w="5760" w:type="dxa"/>
           </w:tcPr>
           <w:p>
             <w:pPr>
               <w:jc w:val="center"/>
               <w:rPr>
                 <w:rFonts w:ascii="Adobe Gothic Std B" w:eastAsia="Adobe Gothic Std B" w:hAnsi="Adobe Gothic Std B"/>
-                <w:i/>
-                <w:iCs/>
               </w:rPr>
             </w:pPr>
             <w:r>
               <w:rPr>
                 <w:rFonts w:ascii="Adobe Gothic Std B" w:eastAsia="Adobe Gothic Std B" w:hAnsi="Adobe Gothic Std B"/>
-                <w:i/>
-                <w:iCs/>
-              </w:rPr>
-              <w:t>{{item</w:t>
+              </w:rPr>
+              <w:t>{{</w:t>
             </w:r>
+            <w:proofErr w:type="spellStart"/>
             <w:r>
               <w:rPr>
                 <w:rFonts w:ascii="Adobe Gothic Std B" w:eastAsia="Adobe Gothic Std B" w:hAnsi="Adobe Gothic Std B"/>
-                <w:i/>
-                <w:iCs/>
-              </w:rPr>
-              <w:t>.desc</w:t>
+              </w:rPr>
+              <w:t>item.desc</w:t>
             </w:r>
+            <w:proofErr w:type="spellEnd"/>
             <w:r>
               <w:rPr>
                 <w:rFonts w:ascii="Adobe Gothic Std B" w:eastAsia="Adobe Gothic Std B" w:hAnsi="Adobe Gothic Std B"/>
-                <w:i/>
-                <w:iCs/>
               </w:rPr>
               <w:t>}}</w:t>
             </w:r>
@@ -803,79 +663,47 @@
         </w:tc>
         <w:tc>
           <w:tcPr>
-            <w:tcW w:w="1773" w:type="dxa"/>
+            <w:tcW w:w="1260" w:type="dxa"/>
           </w:tcPr>
           <w:p>
             <w:pPr>
               <w:pStyle w:val="Right-alignedtext"/>
-              <w:spacing w:line="240" w:lineRule="auto"/>
               <w:jc w:val="center"/>
               <w:rPr>
                 <w:rFonts w:ascii="Adobe Gothic Std B" w:eastAsia="Adobe Gothic Std B" w:hAnsi="Adobe Gothic Std B"/>
-                <w:b/>
-                <w:bCs/>
-                <w:sz w:val="22"/>
-                <w:szCs w:val="22"/>
               </w:rPr>
             </w:pPr>
-            <w:r>
-              <w:rPr>
-                <w:rFonts w:ascii="Adobe Gothic Std B" w:eastAsia="Adobe Gothic Std B" w:hAnsi="Adobe Gothic Std B"/>
-                <w:b/>
-                <w:bCs/>
-                <w:sz w:val="22"/>
-                <w:szCs w:val="22"/>
-              </w:rPr>
-              <w:t>7</w:t>
-            </w:r>
-            <w:r>
-              <w:rPr>
-                <w:rFonts w:ascii="Adobe Gothic Std B" w:eastAsia="Adobe Gothic Std B" w:hAnsi="Adobe Gothic Std B"/>
-                <w:b/>
-                <w:bCs/>
-                <w:sz w:val="22"/>
-                <w:szCs w:val="22"/>
-              </w:rPr>
-              <w:t>%</w:t>
-            </w:r>
           </w:p>
         </w:tc>
         <w:tc>
           <w:tcPr>
-            <w:tcW w:w="1609" w:type="dxa"/>
+            <w:tcW w:w="1260" w:type="dxa"/>
           </w:tcPr>
           <w:p>
             <w:pPr>
               <w:pStyle w:val="Right-alignedtext"/>
-              <w:spacing w:line="240" w:lineRule="auto"/>
               <w:jc w:val="center"/>
               <w:rPr>
                 <w:rFonts w:ascii="Adobe Gothic Std B" w:eastAsia="Adobe Gothic Std B" w:hAnsi="Adobe Gothic Std B"/>
-                <w:sz w:val="22"/>
-                <w:szCs w:val="22"/>
               </w:rPr>
             </w:pPr>
             <w:r>
               <w:rPr>
                 <w:rFonts w:ascii="Adobe Gothic Std B" w:eastAsia="Adobe Gothic Std B" w:hAnsi="Adobe Gothic Std B"/>
-                <w:sz w:val="22"/>
-                <w:szCs w:val="22"/>
-              </w:rPr>
-              <w:t>{{item</w:t>
+              </w:rPr>
+              <w:t>{{</w:t>
             </w:r>
+            <w:proofErr w:type="spellStart"/>
             <w:r>
               <w:rPr>
                 <w:rFonts w:ascii="Adobe Gothic Std B" w:eastAsia="Adobe Gothic Std B" w:hAnsi="Adobe Gothic Std B"/>
-                <w:sz w:val="22"/>
-                <w:szCs w:val="22"/>
-              </w:rPr>
-              <w:t>.price</w:t>
+              </w:rPr>
+              <w:t>item.price</w:t>
             </w:r>
+            <w:proofErr w:type="spellEnd"/>
             <w:r>
               <w:rPr>
                 <w:rFonts w:ascii="Adobe Gothic Std B" w:eastAsia="Adobe Gothic Std B" w:hAnsi="Adobe Gothic Std B"/>
-                <w:sz w:val="22"/>
-                <w:szCs w:val="22"/>
               </w:rPr>
               <w:t>}}</w:t>
             </w:r>
@@ -884,11 +712,11 @@
       </w:tr>
       <w:tr>
         <w:trPr>
-          <w:trHeight w:val="1030"/>
+          <w:trHeight w:val="288"/>
         </w:trPr>
         <w:tc>
           <w:tcPr>
-            <w:tcW w:w="2455" w:type="dxa"/>
+            <w:tcW w:w="1800" w:type="dxa"/>
           </w:tcPr>
           <w:p>
             <w:pPr>
@@ -897,8 +725,6 @@
                 <w:rFonts w:ascii="Adobe Gothic Std B" w:eastAsia="Adobe Gothic Std B" w:hAnsi="Adobe Gothic Std B"/>
                 <w:b/>
                 <w:bCs/>
-                <w:sz w:val="22"/>
-                <w:szCs w:val="22"/>
               </w:rPr>
             </w:pPr>
             <w:r>
@@ -906,58 +732,82 @@
                 <w:rFonts w:ascii="Adobe Gothic Std B" w:eastAsia="Adobe Gothic Std B" w:hAnsi="Adobe Gothic Std B"/>
                 <w:b/>
                 <w:bCs/>
-                <w:sz w:val="24"/>
-                <w:szCs w:val="24"/>
-              </w:rPr>
-              <w:t>{% endfor %}</w:t>
+              </w:rPr>
+              <w:t>{%</w:t>
+            </w:r>
+            <w:r>
+              <w:rPr>
+                <w:rFonts w:ascii="Adobe Gothic Std B" w:eastAsia="Adobe Gothic Std B" w:hAnsi="Adobe Gothic Std B"/>
+                <w:b/>
+                <w:bCs/>
+              </w:rPr>
+              <w:t>tr</w:t>
+            </w:r>
+            <w:r>
+              <w:rPr>
+                <w:rFonts w:ascii="Adobe Gothic Std B" w:eastAsia="Adobe Gothic Std B" w:hAnsi="Adobe Gothic Std B"/>
+                <w:b/>
+                <w:bCs/>
+              </w:rPr>
+              <w:t xml:space="preserve"> </w:t>
+            </w:r>
+            <w:proofErr w:type="spellStart"/>
+            <w:r>
+              <w:rPr>
+                <w:rFonts w:ascii="Adobe Gothic Std B" w:eastAsia="Adobe Gothic Std B" w:hAnsi="Adobe Gothic Std B"/>
+                <w:b/>
+                <w:bCs/>
+              </w:rPr>
+              <w:t>endfor</w:t>
+            </w:r>
+            <w:proofErr w:type="spellEnd"/>
+            <w:r>
+              <w:rPr>
+                <w:rFonts w:ascii="Adobe Gothic Std B" w:eastAsia="Adobe Gothic Std B" w:hAnsi="Adobe Gothic Std B"/>
+                <w:b/>
+                <w:bCs/>
+              </w:rPr>
+              <w:t xml:space="preserve"> %}</w:t>
             </w:r>
           </w:p>
         </w:tc>
         <w:tc>
           <w:tcPr>
-            <w:tcW w:w="5886" w:type="dxa"/>
+            <w:tcW w:w="5760" w:type="dxa"/>
           </w:tcPr>
           <w:p>
             <w:pPr>
               <w:jc w:val="center"/>
               <w:rPr>
                 <w:rFonts w:ascii="Adobe Gothic Std B" w:eastAsia="Adobe Gothic Std B" w:hAnsi="Adobe Gothic Std B"/>
-                <w:sz w:val="22"/>
-                <w:szCs w:val="22"/>
               </w:rPr>
             </w:pPr>
           </w:p>
         </w:tc>
         <w:tc>
           <w:tcPr>
-            <w:tcW w:w="1773" w:type="dxa"/>
+            <w:tcW w:w="1260" w:type="dxa"/>
           </w:tcPr>
           <w:p>
             <w:pPr>
               <w:pStyle w:val="Right-alignedtext"/>
-              <w:spacing w:line="240" w:lineRule="auto"/>
               <w:jc w:val="center"/>
               <w:rPr>
                 <w:rFonts w:ascii="Adobe Gothic Std B" w:eastAsia="Adobe Gothic Std B" w:hAnsi="Adobe Gothic Std B"/>
-                <w:sz w:val="22"/>
-                <w:szCs w:val="22"/>
               </w:rPr>
             </w:pPr>
           </w:p>
         </w:tc>
         <w:tc>
           <w:tcPr>
-            <w:tcW w:w="1609" w:type="dxa"/>
+            <w:tcW w:w="1260" w:type="dxa"/>
           </w:tcPr>
           <w:p>
             <w:pPr>
               <w:pStyle w:val="Right-alignedtext"/>
-              <w:spacing w:line="240" w:lineRule="auto"/>
               <w:jc w:val="center"/>
               <w:rPr>
                 <w:rFonts w:ascii="Adobe Gothic Std B" w:eastAsia="Adobe Gothic Std B" w:hAnsi="Adobe Gothic Std B"/>
-                <w:sz w:val="22"/>
-                <w:szCs w:val="22"/>
               </w:rPr>
             </w:pPr>
           </w:p>
@@ -965,32 +815,32 @@
       </w:tr>
       <w:tr>
         <w:trPr>
-          <w:trHeight w:val="1030"/>
+          <w:trHeight w:val="288"/>
         </w:trPr>
         <w:tc>
           <w:tcPr>
-            <w:tcW w:w="2455" w:type="dxa"/>
+            <w:tcW w:w="1800" w:type="dxa"/>
           </w:tcPr>
           <w:p>
             <w:pPr>
               <w:jc w:val="center"/>
               <w:rPr>
                 <w:rFonts w:ascii="Adobe Gothic Std B" w:eastAsia="Adobe Gothic Std B" w:hAnsi="Adobe Gothic Std B"/>
+                <w:b/>
+                <w:bCs/>
               </w:rPr>
             </w:pPr>
           </w:p>
         </w:tc>
         <w:tc>
           <w:tcPr>
-            <w:tcW w:w="5886" w:type="dxa"/>
+            <w:tcW w:w="5760" w:type="dxa"/>
           </w:tcPr>
           <w:p>
             <w:pPr>
               <w:jc w:val="center"/>
               <w:rPr>
                 <w:rFonts w:ascii="Adobe Gothic Std B" w:eastAsia="Adobe Gothic Std B" w:hAnsi="Adobe Gothic Std B"/>
-                <w:sz w:val="22"/>
-                <w:szCs w:val="22"/>
               </w:rPr>
             </w:pPr>
           </w:p>
@@ -999,12 +849,12 @@
           <w:sdtPr>
             <w:rPr>
               <w:rFonts w:ascii="Adobe Gothic Std B" w:eastAsia="Adobe Gothic Std B" w:hAnsi="Adobe Gothic Std B"/>
-              <w:sz w:val="22"/>
-              <w:szCs w:val="22"/>
+              <w:b/>
+              <w:bCs w:val="0"/>
             </w:rPr>
             <w:id w:val="794338292"/>
             <w:placeholder>
-              <w:docPart w:val="9B3BD69B49124424A1948BCB3CEE420A"/>
+              <w:docPart w:val="29C5A28B92CC4B47A8D121ABF9C1CBEF"/>
             </w:placeholder>
             <w:temporary/>
             <w:showingPlcHdr/>
@@ -1013,7 +863,7 @@
           <w:sdtContent>
             <w:tc>
               <w:tcPr>
-                <w:tcW w:w="1773" w:type="dxa"/>
+                <w:tcW w:w="1260" w:type="dxa"/>
               </w:tcPr>
               <w:p>
                 <w:pPr>
@@ -1021,8 +871,8 @@
                   <w:jc w:val="center"/>
                   <w:rPr>
                     <w:rFonts w:ascii="Adobe Gothic Std B" w:eastAsia="Adobe Gothic Std B" w:hAnsi="Adobe Gothic Std B"/>
-                    <w:sz w:val="22"/>
-                    <w:szCs w:val="22"/>
+                    <w:b/>
+                    <w:bCs w:val="0"/>
                   </w:rPr>
                 </w:pPr>
                 <w:r>
@@ -1030,8 +880,6 @@
                     <w:rFonts w:ascii="Adobe Gothic Std B" w:eastAsia="Adobe Gothic Std B" w:hAnsi="Adobe Gothic Std B"/>
                     <w:b/>
                     <w:bCs w:val="0"/>
-                    <w:sz w:val="22"/>
-                    <w:szCs w:val="22"/>
                   </w:rPr>
                   <w:t>Subtotal</w:t>
                 </w:r>
@@ -1041,24 +889,19 @@
         </w:sdt>
         <w:tc>
           <w:tcPr>
-            <w:tcW w:w="1609" w:type="dxa"/>
+            <w:tcW w:w="1260" w:type="dxa"/>
           </w:tcPr>
           <w:p>
             <w:pPr>
               <w:pStyle w:val="Right-alignedtext"/>
-              <w:spacing w:line="240" w:lineRule="auto"/>
               <w:jc w:val="center"/>
               <w:rPr>
                 <w:rFonts w:ascii="Adobe Gothic Std B" w:eastAsia="Adobe Gothic Std B" w:hAnsi="Adobe Gothic Std B"/>
-                <w:sz w:val="22"/>
-                <w:szCs w:val="22"/>
               </w:rPr>
             </w:pPr>
             <w:r>
               <w:rPr>
                 <w:rFonts w:ascii="Adobe Gothic Std B" w:eastAsia="Adobe Gothic Std B" w:hAnsi="Adobe Gothic Std B"/>
-                <w:sz w:val="22"/>
-                <w:szCs w:val="22"/>
               </w:rPr>
               <w:t>{{ subtotal }}</w:t>
             </w:r>
@@ -1067,32 +910,32 @@
       </w:tr>
       <w:tr>
         <w:trPr>
-          <w:trHeight w:val="1030"/>
+          <w:trHeight w:val="288"/>
         </w:trPr>
         <w:tc>
           <w:tcPr>
-            <w:tcW w:w="2455" w:type="dxa"/>
+            <w:tcW w:w="1800" w:type="dxa"/>
           </w:tcPr>
           <w:p>
             <w:pPr>
               <w:jc w:val="center"/>
               <w:rPr>
                 <w:rFonts w:ascii="Adobe Gothic Std B" w:eastAsia="Adobe Gothic Std B" w:hAnsi="Adobe Gothic Std B"/>
+                <w:b/>
+                <w:bCs/>
               </w:rPr>
             </w:pPr>
           </w:p>
         </w:tc>
         <w:tc>
           <w:tcPr>
-            <w:tcW w:w="5886" w:type="dxa"/>
+            <w:tcW w:w="5760" w:type="dxa"/>
           </w:tcPr>
           <w:p>
             <w:pPr>
               <w:jc w:val="center"/>
               <w:rPr>
                 <w:rFonts w:ascii="Adobe Gothic Std B" w:eastAsia="Adobe Gothic Std B" w:hAnsi="Adobe Gothic Std B"/>
-                <w:sz w:val="22"/>
-                <w:szCs w:val="22"/>
               </w:rPr>
             </w:pPr>
           </w:p>
@@ -1101,12 +944,12 @@
           <w:sdtPr>
             <w:rPr>
               <w:rFonts w:ascii="Adobe Gothic Std B" w:eastAsia="Adobe Gothic Std B" w:hAnsi="Adobe Gothic Std B"/>
-              <w:sz w:val="22"/>
-              <w:szCs w:val="22"/>
+              <w:b/>
+              <w:bCs w:val="0"/>
             </w:rPr>
             <w:id w:val="177394138"/>
             <w:placeholder>
-              <w:docPart w:val="709213693AE94E18827D5A8ACAB8B506"/>
+              <w:docPart w:val="AA19C80CD02D41769F768E0D078EA199"/>
             </w:placeholder>
             <w:temporary/>
             <w:showingPlcHdr/>
@@ -1115,7 +958,7 @@
           <w:sdtContent>
             <w:tc>
               <w:tcPr>
-                <w:tcW w:w="1773" w:type="dxa"/>
+                <w:tcW w:w="1260" w:type="dxa"/>
               </w:tcPr>
               <w:p>
                 <w:pPr>
@@ -1123,8 +966,8 @@
                   <w:jc w:val="center"/>
                   <w:rPr>
                     <w:rFonts w:ascii="Adobe Gothic Std B" w:eastAsia="Adobe Gothic Std B" w:hAnsi="Adobe Gothic Std B"/>
-                    <w:sz w:val="22"/>
-                    <w:szCs w:val="22"/>
+                    <w:b/>
+                    <w:bCs w:val="0"/>
                   </w:rPr>
                 </w:pPr>
                 <w:r>
@@ -1132,8 +975,6 @@
                     <w:rFonts w:ascii="Adobe Gothic Std B" w:eastAsia="Adobe Gothic Std B" w:hAnsi="Adobe Gothic Std B"/>
                     <w:b/>
                     <w:bCs w:val="0"/>
-                    <w:sz w:val="22"/>
-                    <w:szCs w:val="22"/>
                   </w:rPr>
                   <w:t>Sales Tax</w:t>
                 </w:r>
@@ -1143,58 +984,67 @@
         </w:sdt>
         <w:tc>
           <w:tcPr>
-            <w:tcW w:w="1609" w:type="dxa"/>
+            <w:tcW w:w="1260" w:type="dxa"/>
           </w:tcPr>
           <w:p>
             <w:pPr>
               <w:pStyle w:val="Right-alignedtext"/>
-              <w:spacing w:line="240" w:lineRule="auto"/>
               <w:jc w:val="center"/>
               <w:rPr>
                 <w:rFonts w:ascii="Adobe Gothic Std B" w:eastAsia="Adobe Gothic Std B" w:hAnsi="Adobe Gothic Std B"/>
-                <w:sz w:val="22"/>
-                <w:szCs w:val="22"/>
               </w:rPr>
             </w:pPr>
             <w:r>
               <w:rPr>
                 <w:rFonts w:ascii="Adobe Gothic Std B" w:eastAsia="Adobe Gothic Std B" w:hAnsi="Adobe Gothic Std B"/>
-                <w:sz w:val="22"/>
-                <w:szCs w:val="22"/>
-              </w:rPr>
-              <w:t>{{ salestax }}</w:t>
+              </w:rPr>
+              <w:t xml:space="preserve">{{ </w:t>
+            </w:r>
+            <w:proofErr w:type="spellStart"/>
+            <w:r>
+              <w:rPr>
+                <w:rFonts w:ascii="Adobe Gothic Std B" w:eastAsia="Adobe Gothic Std B" w:hAnsi="Adobe Gothic Std B"/>
+              </w:rPr>
+              <w:t>salestax</w:t>
+            </w:r>
+            <w:proofErr w:type="spellEnd"/>
+            <w:r>
+              <w:rPr>
+                <w:rFonts w:ascii="Adobe Gothic Std B" w:eastAsia="Adobe Gothic Std B" w:hAnsi="Adobe Gothic Std B"/>
+              </w:rPr>
+              <w:t xml:space="preserve"> }}</w:t>
             </w:r>
           </w:p>
         </w:tc>
       </w:tr>
       <w:tr>
         <w:trPr>
-          <w:trHeight w:val="1030"/>
+          <w:trHeight w:val="288"/>
         </w:trPr>
         <w:tc>
           <w:tcPr>
-            <w:tcW w:w="2455" w:type="dxa"/>
+            <w:tcW w:w="1800" w:type="dxa"/>
           </w:tcPr>
           <w:p>
             <w:pPr>
               <w:jc w:val="center"/>
               <w:rPr>
                 <w:rFonts w:ascii="Adobe Gothic Std B" w:eastAsia="Adobe Gothic Std B" w:hAnsi="Adobe Gothic Std B"/>
+                <w:b/>
+                <w:bCs/>
               </w:rPr>
             </w:pPr>
           </w:p>
         </w:tc>
         <w:tc>
           <w:tcPr>
-            <w:tcW w:w="5886" w:type="dxa"/>
+            <w:tcW w:w="5760" w:type="dxa"/>
           </w:tcPr>
           <w:p>
             <w:pPr>
               <w:jc w:val="center"/>
               <w:rPr>
                 <w:rFonts w:ascii="Adobe Gothic Std B" w:eastAsia="Adobe Gothic Std B" w:hAnsi="Adobe Gothic Std B"/>
-                <w:sz w:val="22"/>
-                <w:szCs w:val="22"/>
               </w:rPr>
             </w:pPr>
           </w:p>
@@ -1203,12 +1053,12 @@
           <w:sdtPr>
             <w:rPr>
               <w:rFonts w:ascii="Adobe Gothic Std B" w:eastAsia="Adobe Gothic Std B" w:hAnsi="Adobe Gothic Std B"/>
-              <w:sz w:val="22"/>
-              <w:szCs w:val="22"/>
+              <w:b/>
+              <w:bCs w:val="0"/>
             </w:rPr>
             <w:id w:val="-2007200982"/>
             <w:placeholder>
-              <w:docPart w:val="7ABED51EBEF6472995558C93222D7D57"/>
+              <w:docPart w:val="32DFE7BBFCC6424DB306F76E8E7F39C5"/>
             </w:placeholder>
             <w:temporary/>
             <w:showingPlcHdr/>
@@ -1217,7 +1067,7 @@
           <w:sdtContent>
             <w:tc>
               <w:tcPr>
-                <w:tcW w:w="1773" w:type="dxa"/>
+                <w:tcW w:w="1260" w:type="dxa"/>
               </w:tcPr>
               <w:p>
                 <w:pPr>
@@ -1225,8 +1075,8 @@
                   <w:jc w:val="center"/>
                   <w:rPr>
                     <w:rFonts w:ascii="Adobe Gothic Std B" w:eastAsia="Adobe Gothic Std B" w:hAnsi="Adobe Gothic Std B"/>
-                    <w:sz w:val="22"/>
-                    <w:szCs w:val="22"/>
+                    <w:b/>
+                    <w:bCs w:val="0"/>
                   </w:rPr>
                 </w:pPr>
                 <w:r>
@@ -1234,8 +1084,6 @@
                     <w:rFonts w:ascii="Adobe Gothic Std B" w:eastAsia="Adobe Gothic Std B" w:hAnsi="Adobe Gothic Std B"/>
                     <w:b/>
                     <w:bCs w:val="0"/>
-                    <w:sz w:val="22"/>
-                    <w:szCs w:val="22"/>
                   </w:rPr>
                   <w:t>Total</w:t>
                 </w:r>
@@ -1245,24 +1093,19 @@
         </w:sdt>
         <w:tc>
           <w:tcPr>
-            <w:tcW w:w="1609" w:type="dxa"/>
+            <w:tcW w:w="1260" w:type="dxa"/>
           </w:tcPr>
           <w:p>
             <w:pPr>
               <w:pStyle w:val="Right-alignedtext"/>
-              <w:spacing w:line="240" w:lineRule="auto"/>
               <w:jc w:val="center"/>
               <w:rPr>
                 <w:rFonts w:ascii="Adobe Gothic Std B" w:eastAsia="Adobe Gothic Std B" w:hAnsi="Adobe Gothic Std B"/>
-                <w:sz w:val="22"/>
-                <w:szCs w:val="22"/>
               </w:rPr>
             </w:pPr>
             <w:r>
               <w:rPr>
                 <w:rFonts w:ascii="Adobe Gothic Std B" w:eastAsia="Adobe Gothic Std B" w:hAnsi="Adobe Gothic Std B"/>
-                <w:sz w:val="22"/>
-                <w:szCs w:val="22"/>
               </w:rPr>
               <w:t>{{ total }}</w:t>
             </w:r>
@@ -1280,15 +1123,6 @@
           <w:sz w:val="22"/>
           <w:szCs w:val="22"/>
         </w:rPr>
-        <w:sectPr>
-          <w:headerReference w:type="default" r:id="rId8"/>
-          <w:headerReference w:type="first" r:id="rId9"/>
-          <w:pgSz w:w="12240" w:h="15840"/>
-          <w:pgMar w:top="1440" w:right="1080" w:bottom="1080" w:left="1080" w:header="720" w:footer="720" w:gutter="0"/>
-          <w:cols w:space="720"/>
-          <w:titlePg/>
-          <w:docGrid w:linePitch="360"/>
-        </w:sectPr>
       </w:pPr>
     </w:p>
     <w:p>
@@ -1302,25 +1136,13 @@
           <w:szCs w:val="22"/>
         </w:rPr>
       </w:pPr>
-    </w:p>
-    <w:p>
-      <w:pPr>
-        <w:pStyle w:val="Thankyou"/>
-        <w:jc w:val="left"/>
+      <w:r>
         <w:rPr>
           <w:i w:val="0"/>
           <w:iCs/>
           <w:sz w:val="22"/>
           <w:szCs w:val="22"/>
         </w:rPr>
-      </w:pPr>
-      <w:r>
-        <w:rPr>
-          <w:i w:val="0"/>
-          <w:iCs/>
-          <w:sz w:val="22"/>
-          <w:szCs w:val="22"/>
-        </w:rPr>
         <w:t>Terms and Conditions</w:t>
       </w:r>
     </w:p>
@@ -1335,423 +1157,15 @@
           <w:iCs/>
         </w:rPr>
       </w:pPr>
-    </w:p>
-    <w:p>
-      <w:pPr>
-        <w:pStyle w:val="Thankyou"/>
-        <w:numPr>
-          <w:ilvl w:val="0"/>
-          <w:numId w:val="3"/>
-        </w:numPr>
-        <w:jc w:val="left"/>
+      <w:r>
         <w:rPr>
           <w:b w:val="0"/>
           <w:bCs/>
           <w:i w:val="0"/>
           <w:iCs/>
         </w:rPr>
-      </w:pPr>
-      <w:r>
-        <w:rPr>
-          <w:b w:val="0"/>
-          <w:bCs/>
-          <w:i w:val="0"/>
-          <w:iCs/>
-        </w:rPr>
-        <w:t>Estimate Accuracy:</w:t>
-      </w:r>
-    </w:p>
-    <w:p>
-      <w:pPr>
-        <w:pStyle w:val="Thankyou"/>
-        <w:jc w:val="left"/>
-        <w:rPr>
-          <w:b w:val="0"/>
-          <w:bCs/>
-          <w:i w:val="0"/>
-          <w:iCs/>
-        </w:rPr>
-      </w:pPr>
-    </w:p>
-    <w:p>
-      <w:pPr>
-        <w:pStyle w:val="Thankyou"/>
-        <w:jc w:val="left"/>
-        <w:rPr>
-          <w:b w:val="0"/>
-          <w:bCs/>
-          <w:i w:val="0"/>
-          <w:iCs/>
-        </w:rPr>
-      </w:pPr>
-      <w:r>
-        <w:rPr>
-          <w:b w:val="0"/>
-          <w:bCs/>
-          <w:i w:val="0"/>
-          <w:iCs/>
-        </w:rPr>
-        <w:t>T&amp;T Remodeling provides service estimates based on initial assessments. However, exact costs may vary due to unforeseen issues that may arise once the project begins.</w:t>
-      </w:r>
-    </w:p>
-    <w:p>
-      <w:pPr>
-        <w:pStyle w:val="Thankyou"/>
-        <w:jc w:val="left"/>
-        <w:rPr>
-          <w:b w:val="0"/>
-          <w:bCs/>
-          <w:i w:val="0"/>
-          <w:iCs/>
-        </w:rPr>
-      </w:pPr>
-    </w:p>
-    <w:p>
-      <w:pPr>
-        <w:pStyle w:val="Thankyou"/>
-        <w:numPr>
-          <w:ilvl w:val="0"/>
-          <w:numId w:val="3"/>
-        </w:numPr>
-        <w:jc w:val="left"/>
-        <w:rPr>
-          <w:b w:val="0"/>
-          <w:bCs/>
-          <w:i w:val="0"/>
-          <w:iCs/>
-        </w:rPr>
-      </w:pPr>
-      <w:r>
-        <w:rPr>
-          <w:b w:val="0"/>
-          <w:bCs/>
-          <w:i w:val="0"/>
-          <w:iCs/>
-        </w:rPr>
-        <w:t>Additional Damages:</w:t>
-      </w:r>
-    </w:p>
-    <w:p>
-      <w:pPr>
-        <w:pStyle w:val="Thankyou"/>
-        <w:jc w:val="left"/>
-        <w:rPr>
-          <w:b w:val="0"/>
-          <w:bCs/>
-          <w:i w:val="0"/>
-          <w:iCs/>
-        </w:rPr>
-      </w:pPr>
-    </w:p>
-    <w:p>
-      <w:pPr>
-        <w:pStyle w:val="Thankyou"/>
-        <w:jc w:val="left"/>
-        <w:rPr>
-          <w:b w:val="0"/>
-          <w:bCs/>
-          <w:i w:val="0"/>
-          <w:iCs/>
-        </w:rPr>
-      </w:pPr>
-      <w:r>
-        <w:rPr>
-          <w:b w:val="0"/>
-          <w:bCs/>
-          <w:i w:val="0"/>
-          <w:iCs/>
-        </w:rPr>
-        <w:t>If additional damages are discovered during the project that require extra services, the customer will be notified for approval before proceeding. If the customer does not approve, T&amp;T Remodeling will not be responsible for any resulting damages.</w:t>
-      </w:r>
-    </w:p>
-    <w:p>
-      <w:pPr>
-        <w:pStyle w:val="Thankyou"/>
-        <w:jc w:val="left"/>
-        <w:rPr>
-          <w:b w:val="0"/>
-          <w:bCs/>
-          <w:i w:val="0"/>
-          <w:iCs/>
-        </w:rPr>
-      </w:pPr>
-    </w:p>
-    <w:p>
-      <w:pPr>
-        <w:pStyle w:val="Thankyou"/>
-        <w:numPr>
-          <w:ilvl w:val="0"/>
-          <w:numId w:val="3"/>
-        </w:numPr>
-        <w:jc w:val="left"/>
-        <w:rPr>
-          <w:b w:val="0"/>
-          <w:bCs/>
-          <w:i w:val="0"/>
-          <w:iCs/>
-        </w:rPr>
-      </w:pPr>
-      <w:r>
-        <w:rPr>
-          <w:b w:val="0"/>
-          <w:bCs/>
-          <w:i w:val="0"/>
-          <w:iCs/>
-        </w:rPr>
-        <w:t>Responsibility for Theft or Break-ins:</w:t>
-      </w:r>
-    </w:p>
-    <w:p>
-      <w:pPr>
-        <w:pStyle w:val="Thankyou"/>
-        <w:jc w:val="left"/>
-        <w:rPr>
-          <w:b w:val="0"/>
-          <w:bCs/>
-          <w:i w:val="0"/>
-          <w:iCs/>
-        </w:rPr>
-      </w:pPr>
-    </w:p>
-    <w:p>
-      <w:pPr>
-        <w:pStyle w:val="Thankyou"/>
-        <w:jc w:val="left"/>
-        <w:rPr>
-          <w:b w:val="0"/>
-          <w:bCs/>
-          <w:i w:val="0"/>
-          <w:iCs/>
-        </w:rPr>
-      </w:pPr>
-      <w:r>
-        <w:rPr>
-          <w:b w:val="0"/>
-          <w:bCs/>
-          <w:i w:val="0"/>
-          <w:iCs/>
-        </w:rPr>
-        <w:t>T&amp;T Remodeling is not responsible for any theft or break-ins that occur on the property where the work is being performed. The customer is responsible for securing the site and any materials present.</w:t>
-      </w:r>
-    </w:p>
-    <w:p>
-      <w:pPr>
-        <w:pStyle w:val="Thankyou"/>
-        <w:jc w:val="left"/>
-        <w:rPr>
-          <w:b w:val="0"/>
-          <w:bCs/>
-          <w:i w:val="0"/>
-          <w:iCs/>
-        </w:rPr>
-      </w:pPr>
-    </w:p>
-    <w:p>
-      <w:pPr>
-        <w:pStyle w:val="Thankyou"/>
-        <w:numPr>
-          <w:ilvl w:val="0"/>
-          <w:numId w:val="3"/>
-        </w:numPr>
-        <w:jc w:val="left"/>
-        <w:rPr>
-          <w:b w:val="0"/>
-          <w:bCs/>
-          <w:i w:val="0"/>
-          <w:iCs/>
-        </w:rPr>
-      </w:pPr>
-      <w:r>
-        <w:rPr>
-          <w:b w:val="0"/>
-          <w:bCs/>
-          <w:i w:val="0"/>
-          <w:iCs/>
-        </w:rPr>
-        <w:t>Warranty:</w:t>
-      </w:r>
-    </w:p>
-    <w:p>
-      <w:pPr>
-        <w:pStyle w:val="Thankyou"/>
-        <w:jc w:val="left"/>
-        <w:rPr>
-          <w:b w:val="0"/>
-          <w:bCs/>
-          <w:i w:val="0"/>
-          <w:iCs/>
-        </w:rPr>
-      </w:pPr>
-    </w:p>
-    <w:p>
-      <w:pPr>
-        <w:pStyle w:val="Thankyou"/>
-        <w:jc w:val="left"/>
-        <w:rPr>
-          <w:b w:val="0"/>
-          <w:bCs/>
-          <w:i w:val="0"/>
-          <w:iCs/>
-        </w:rPr>
-      </w:pPr>
-      <w:r>
-        <w:rPr>
-          <w:b w:val="0"/>
-          <w:bCs/>
-          <w:i w:val="0"/>
-          <w:iCs/>
-        </w:rPr>
-        <w:t>The warranty covers the quality of the services provided. If any issues arise related to the work performed, T&amp;T Remodeling will address them as per the warranty terms specified in the project agreement.</w:t>
-      </w:r>
-    </w:p>
-    <w:p>
-      <w:pPr>
-        <w:pStyle w:val="Thankyou"/>
-        <w:jc w:val="left"/>
-        <w:rPr>
-          <w:b w:val="0"/>
-          <w:bCs/>
-          <w:i w:val="0"/>
-          <w:iCs/>
-        </w:rPr>
-      </w:pPr>
-    </w:p>
-    <w:p>
-      <w:pPr>
-        <w:pStyle w:val="Thankyou"/>
-        <w:numPr>
-          <w:ilvl w:val="0"/>
-          <w:numId w:val="3"/>
-        </w:numPr>
-        <w:jc w:val="left"/>
-        <w:rPr>
-          <w:b w:val="0"/>
-          <w:bCs/>
-          <w:i w:val="0"/>
-          <w:iCs/>
-        </w:rPr>
-      </w:pPr>
-      <w:r>
-        <w:rPr>
-          <w:b w:val="0"/>
-          <w:bCs/>
-          <w:i w:val="0"/>
-          <w:iCs/>
-        </w:rPr>
-        <w:t>Payment Terms:</w:t>
-      </w:r>
-    </w:p>
-    <w:p>
-      <w:pPr>
-        <w:pStyle w:val="Thankyou"/>
-        <w:jc w:val="left"/>
-        <w:rPr>
-          <w:b w:val="0"/>
-          <w:bCs/>
-          <w:i w:val="0"/>
-          <w:iCs/>
-        </w:rPr>
-      </w:pPr>
-    </w:p>
-    <w:p>
-      <w:pPr>
-        <w:pStyle w:val="Thankyou"/>
-        <w:jc w:val="left"/>
-        <w:rPr>
-          <w:b w:val="0"/>
-          <w:bCs/>
-          <w:i w:val="0"/>
-          <w:iCs/>
-        </w:rPr>
-      </w:pPr>
-      <w:r>
-        <w:rPr>
-          <w:b w:val="0"/>
-          <w:bCs/>
-          <w:i w:val="0"/>
-          <w:iCs/>
-        </w:rPr>
-        <w:t xml:space="preserve">A deposit is required before the project begins, covering a portion of the total service cost. The remaining balance is due upon project completion. If payment is not received, a </w:t>
-      </w:r>
-      <w:proofErr w:type="gramStart"/>
-      <w:r>
-        <w:rPr>
-          <w:b w:val="0"/>
-          <w:bCs/>
-          <w:i w:val="0"/>
-          <w:iCs/>
-        </w:rPr>
-        <w:t>lien</w:t>
-      </w:r>
-      <w:proofErr w:type="gramEnd"/>
-      <w:r>
-        <w:rPr>
-          <w:b w:val="0"/>
-          <w:bCs/>
-          <w:i w:val="0"/>
-          <w:iCs/>
-        </w:rPr>
-        <w:t xml:space="preserve"> may be placed on the property.</w:t>
-      </w:r>
-    </w:p>
-    <w:p>
-      <w:pPr>
-        <w:pStyle w:val="Thankyou"/>
-        <w:jc w:val="left"/>
-        <w:rPr>
-          <w:b w:val="0"/>
-          <w:bCs/>
-          <w:i w:val="0"/>
-          <w:iCs/>
-        </w:rPr>
-      </w:pPr>
-    </w:p>
-    <w:p>
-      <w:pPr>
-        <w:pStyle w:val="Thankyou"/>
-        <w:jc w:val="left"/>
-        <w:rPr>
-          <w:b w:val="0"/>
-          <w:bCs/>
-          <w:i w:val="0"/>
-          <w:iCs/>
-        </w:rPr>
-      </w:pPr>
-      <w:r>
-        <w:rPr>
-          <w:b w:val="0"/>
-          <w:bCs/>
-          <w:i w:val="0"/>
-          <w:iCs/>
-        </w:rPr>
-        <w:t>By signing below, the customer agrees to these terms and conditions:</w:t>
-      </w:r>
-    </w:p>
-    <w:p>
-      <w:pPr>
-        <w:pStyle w:val="Thankyou"/>
-        <w:jc w:val="left"/>
-        <w:rPr>
-          <w:b w:val="0"/>
-          <w:bCs/>
-          <w:i w:val="0"/>
-          <w:iCs/>
-        </w:rPr>
-      </w:pPr>
-    </w:p>
-    <w:p>
-      <w:pPr>
-        <w:pStyle w:val="Thankyou"/>
-        <w:jc w:val="left"/>
-        <w:rPr>
-          <w:b w:val="0"/>
-          <w:bCs/>
-          <w:i w:val="0"/>
-          <w:iCs/>
-          <w:sz w:val="24"/>
-          <w:szCs w:val="24"/>
-        </w:rPr>
-      </w:pPr>
+        <w:t>T&amp;T Remodeling provides estimates based on initial assessments, though exact costs may vary due to unforeseen issues. If additional damages requiring extra services are discovered, customer approval will be sought before proceeding; otherwise, T&amp;T Remodeling is not responsible for resulting damages. The customer is responsible for securing the site and materials, as T&amp;T Remodeling is not liable for theft or break-ins. The warranty covers service quality per the project agreement. A deposit is required before the project begins, with the remaining balance due upon completion. If payment is not received, a lien may be placed on the property. By signing below, the customer agrees to these terms and conditions.</w:t>
+      </w:r>
     </w:p>
     <w:p>
       <w:pPr>
@@ -2095,7 +1509,8 @@
       </w:r>
     </w:p>
     <w:sectPr>
-      <w:headerReference w:type="first" r:id="rId10"/>
+      <w:headerReference w:type="default" r:id="rId8"/>
+      <w:headerReference w:type="first" r:id="rId9"/>
       <w:pgSz w:w="12240" w:h="15840"/>
       <w:pgMar w:top="1440" w:right="1080" w:bottom="1080" w:left="1080" w:header="720" w:footer="720" w:gutter="0"/>
       <w:cols w:space="720"/>
@@ -2302,32 +1717,6 @@
     </w:pPr>
     <w:r>
       <w:t>317-500-5000</w:t>
-    </w:r>
-  </w:p>
-</w:hdr>
-</file>
-
-<file path=word/header3.xml><?xml version="1.0" encoding="utf-8"?>
-<w:hdr xmlns:wpc="http://schemas.microsoft.com/office/word/2010/wordprocessingCanvas" xmlns:cx="http://schemas.microsoft.com/office/drawing/2014/chartex" xmlns:cx1="http://schemas.microsoft.com/office/drawing/2015/9/8/chartex" xmlns:cx2="http://schemas.microsoft.com/office/drawing/2015/10/21/chartex" xmlns:cx3="http://schemas.microsoft.com/office/drawing/2016/5/9/chartex" xmlns:cx4="http://schemas.microsoft.com/office/drawing/2016/5/10/chartex" xmlns:cx5="http://schemas.microsoft.com/office/drawing/2016/5/11/chartex" xmlns:cx6="http://schemas.microsoft.com/office/drawing/2016/5/12/chartex" xmlns:cx7="http://schemas.microsoft.com/office/drawing/2016/5/13/chartex" xmlns:cx8="http://schemas.microsoft.com/office/drawing/2016/5/14/chartex" xmlns:mc="http://schemas.openxmlformats.org/markup-compatibility/2006" xmlns:aink="http://schemas.microsoft.com/office/drawing/2016/ink" xmlns:am3d="http://schemas.microsoft.com/office/drawing/2017/model3d" xmlns:o="urn:schemas-microsoft-com:office:office" xmlns:oel="http://schemas.microsoft.com/office/2019/extlst" xmlns:r="http://schemas.openxmlformats.org/officeDocument/2006/relationships" xmlns:m="http://schemas.openxmlformats.org/officeDocument/2006/math" xmlns:v="urn:schemas-microsoft-com:vml" xmlns:wp14="http://schemas.microsoft.com/office/word/2010/wordprocessingDrawing" xmlns:wp="http://schemas.openxmlformats.org/drawingml/2006/wordprocessingDrawing" xmlns:w10="urn:schemas-microsoft-com:office:word" xmlns:w="http://schemas.openxmlformats.org/wordprocessingml/2006/main" xmlns:w14="http://schemas.microsoft.com/office/word/2010/wordml" xmlns:w15="http://schemas.microsoft.com/office/word/2012/wordml" xmlns:w16cex="http://schemas.microsoft.com/office/word/2018/wordml/cex" xmlns:w16cid="http://schemas.microsoft.com/office/word/2016/wordml/cid" xmlns:w16="http://schemas.microsoft.com/office/word/2018/wordml" xmlns:w16du="http://schemas.microsoft.com/office/word/2023/wordml/word16du" xmlns:w16sdtdh="http://schemas.microsoft.com/office/word/2020/wordml/sdtdatahash" xmlns:w16se="http://schemas.microsoft.com/office/word/2015/wordml/symex" xmlns:wpg="http://schemas.microsoft.com/office/word/2010/wordprocessingGroup" xmlns:wpi="http://schemas.microsoft.com/office/word/2010/wordprocessingInk" xmlns:wne="http://schemas.microsoft.com/office/word/2006/wordml" xmlns:wps="http://schemas.microsoft.com/office/word/2010/wordprocessingShape" mc:Ignorable="w14 w15 w16se w16cid w16 w16cex w16sdtdh w16du wp14">
-  <w:p>
-    <w:pPr>
-      <w:pStyle w:val="Header"/>
-      <w:jc w:val="center"/>
-      <w:rPr>
-        <w:b/>
-        <w:bCs/>
-        <w:sz w:val="28"/>
-        <w:szCs w:val="28"/>
-      </w:rPr>
-    </w:pPr>
-    <w:r>
-      <w:rPr>
-        <w:b/>
-        <w:bCs/>
-        <w:sz w:val="28"/>
-        <w:szCs w:val="28"/>
-      </w:rPr>
-      <w:t>T&amp;T Remodeling – Estimate {{ estimate }} – {{ date }}</w:t>
     </w:r>
   </w:p>
 </w:hdr>
@@ -3676,7 +3065,7 @@
   <w:docParts>
     <w:docPart>
       <w:docPartPr>
-        <w:name w:val="5787C80C1FE9421CBFBCECB0BB1108FF"/>
+        <w:name w:val="D2BB21C0987046B4AED56638A2BFF48C"/>
         <w:category>
           <w:name w:val="General"/>
           <w:gallery w:val="placeholder"/>
@@ -3687,12 +3076,12 @@
         <w:behaviors>
           <w:behavior w:val="content"/>
         </w:behaviors>
-        <w:guid w:val="{41CCA247-2FF7-4ACC-9527-991F4888E432}"/>
+        <w:guid w:val="{B829EECA-545E-4302-B9E3-55068445336E}"/>
       </w:docPartPr>
       <w:docPartBody>
         <w:p>
           <w:pPr>
-            <w:pStyle w:val="5787C80C1FE9421CBFBCECB0BB1108FF"/>
+            <w:pStyle w:val="D2BB21C0987046B4AED56638A2BFF48C"/>
           </w:pPr>
           <w:r>
             <w:t>Description</w:t>
@@ -3702,7 +3091,7 @@
     </w:docPart>
     <w:docPart>
       <w:docPartPr>
-        <w:name w:val="9B3BD69B49124424A1948BCB3CEE420A"/>
+        <w:name w:val="29C5A28B92CC4B47A8D121ABF9C1CBEF"/>
         <w:category>
           <w:name w:val="General"/>
           <w:gallery w:val="placeholder"/>
@@ -3713,12 +3102,12 @@
         <w:behaviors>
           <w:behavior w:val="content"/>
         </w:behaviors>
-        <w:guid w:val="{32A32F90-3977-475E-8C08-9846C3C5CEA0}"/>
+        <w:guid w:val="{6B4116D8-69BC-45C8-973B-9E0F3C86A752}"/>
       </w:docPartPr>
       <w:docPartBody>
         <w:p>
           <w:pPr>
-            <w:pStyle w:val="9B3BD69B49124424A1948BCB3CEE420A"/>
+            <w:pStyle w:val="29C5A28B92CC4B47A8D121ABF9C1CBEF"/>
           </w:pPr>
           <w:r>
             <w:t>Subtotal</w:t>
@@ -3728,7 +3117,7 @@
     </w:docPart>
     <w:docPart>
       <w:docPartPr>
-        <w:name w:val="709213693AE94E18827D5A8ACAB8B506"/>
+        <w:name w:val="AA19C80CD02D41769F768E0D078EA199"/>
         <w:category>
           <w:name w:val="General"/>
           <w:gallery w:val="placeholder"/>
@@ -3739,12 +3128,12 @@
         <w:behaviors>
           <w:behavior w:val="content"/>
         </w:behaviors>
-        <w:guid w:val="{63794358-425E-42C8-9521-A25FA97D2F33}"/>
+        <w:guid w:val="{92ED171E-2F96-4922-8487-E93E36EE215E}"/>
       </w:docPartPr>
       <w:docPartBody>
         <w:p>
           <w:pPr>
-            <w:pStyle w:val="709213693AE94E18827D5A8ACAB8B506"/>
+            <w:pStyle w:val="AA19C80CD02D41769F768E0D078EA199"/>
           </w:pPr>
           <w:r>
             <w:t>Sales Tax</w:t>
@@ -3754,7 +3143,7 @@
     </w:docPart>
     <w:docPart>
       <w:docPartPr>
-        <w:name w:val="7ABED51EBEF6472995558C93222D7D57"/>
+        <w:name w:val="32DFE7BBFCC6424DB306F76E8E7F39C5"/>
         <w:category>
           <w:name w:val="General"/>
           <w:gallery w:val="placeholder"/>
@@ -3765,12 +3154,12 @@
         <w:behaviors>
           <w:behavior w:val="content"/>
         </w:behaviors>
-        <w:guid w:val="{5B90E6D7-067C-46F7-962B-1BD8AA772851}"/>
+        <w:guid w:val="{01B74063-FE70-4860-8528-60800DCF8306}"/>
       </w:docPartPr>
       <w:docPartBody>
         <w:p>
           <w:pPr>
-            <w:pStyle w:val="7ABED51EBEF6472995558C93222D7D57"/>
+            <w:pStyle w:val="32DFE7BBFCC6424DB306F76E8E7F39C5"/>
           </w:pPr>
           <w:r>
             <w:t>Total</w:t>
@@ -3878,6 +3267,10 @@
   <w:rsids>
     <w:rsidRoot w:val="00D94F0E"/>
     <w:rsid w:val="00007529"/>
+    <w:rsid w:val="00046AD4"/>
+    <w:rsid w:val="00052BA1"/>
+    <w:rsid w:val="000723F3"/>
+    <w:rsid w:val="000864EF"/>
     <w:rsid w:val="0020672E"/>
     <w:rsid w:val="002C64B2"/>
     <w:rsid w:val="0030355C"/>
@@ -3886,28 +3279,36 @@
     <w:rsid w:val="003E74B0"/>
     <w:rsid w:val="003F5ABE"/>
     <w:rsid w:val="005902A6"/>
-    <w:rsid w:val="006255F5"/>
+    <w:rsid w:val="005B2785"/>
     <w:rsid w:val="006B78D4"/>
+    <w:rsid w:val="00765D6D"/>
     <w:rsid w:val="007931FB"/>
     <w:rsid w:val="00793621"/>
-    <w:rsid w:val="0084072F"/>
     <w:rsid w:val="0087499A"/>
     <w:rsid w:val="008D7D13"/>
     <w:rsid w:val="008F6013"/>
+    <w:rsid w:val="009B7592"/>
     <w:rsid w:val="00A153BD"/>
+    <w:rsid w:val="00A60979"/>
     <w:rsid w:val="00A75FF4"/>
     <w:rsid w:val="00A81B42"/>
-    <w:rsid w:val="00A96A13"/>
     <w:rsid w:val="00AB402A"/>
     <w:rsid w:val="00B0386F"/>
     <w:rsid w:val="00B5155F"/>
+    <w:rsid w:val="00B64EF1"/>
     <w:rsid w:val="00B70322"/>
+    <w:rsid w:val="00C2151D"/>
     <w:rsid w:val="00C21726"/>
-    <w:rsid w:val="00CA0849"/>
+    <w:rsid w:val="00D03842"/>
+    <w:rsid w:val="00D73147"/>
     <w:rsid w:val="00D86B05"/>
     <w:rsid w:val="00D94F0E"/>
+    <w:rsid w:val="00DD5D79"/>
     <w:rsid w:val="00E64796"/>
     <w:rsid w:val="00EC5C4E"/>
+    <w:rsid w:val="00F14A63"/>
+    <w:rsid w:val="00F27A25"/>
+    <w:rsid w:val="00F36044"/>
     <w:rsid w:val="00FE702E"/>
   </w:rsids>
   <m:mathPr>
@@ -4357,17 +3758,57 @@
     <w:semiHidden/>
     <w:unhideWhenUsed/>
   </w:style>
-  <w:style w:type="paragraph" w:customStyle="1" w:styleId="5787C80C1FE9421CBFBCECB0BB1108FF">
-    <w:name w:val="5787C80C1FE9421CBFBCECB0BB1108FF"/>
+  <w:style w:type="paragraph" w:customStyle="1" w:styleId="D2BB21C0987046B4AED56638A2BFF48C">
+    <w:name w:val="D2BB21C0987046B4AED56638A2BFF48C"/>
+    <w:rsid w:val="00A60979"/>
+    <w:pPr>
+      <w:spacing w:line="278" w:lineRule="auto"/>
+    </w:pPr>
+    <w:rPr>
+      <w:kern w:val="2"/>
+      <w:sz w:val="24"/>
+      <w:szCs w:val="24"/>
+      <w14:ligatures w14:val="standardContextual"/>
+    </w:rPr>
   </w:style>
-  <w:style w:type="paragraph" w:customStyle="1" w:styleId="9B3BD69B49124424A1948BCB3CEE420A">
-    <w:name w:val="9B3BD69B49124424A1948BCB3CEE420A"/>
+  <w:style w:type="paragraph" w:customStyle="1" w:styleId="29C5A28B92CC4B47A8D121ABF9C1CBEF">
+    <w:name w:val="29C5A28B92CC4B47A8D121ABF9C1CBEF"/>
+    <w:rsid w:val="00A60979"/>
+    <w:pPr>
+      <w:spacing w:line="278" w:lineRule="auto"/>
+    </w:pPr>
+    <w:rPr>
+      <w:kern w:val="2"/>
+      <w:sz w:val="24"/>
+      <w:szCs w:val="24"/>
+      <w14:ligatures w14:val="standardContextual"/>
+    </w:rPr>
   </w:style>
-  <w:style w:type="paragraph" w:customStyle="1" w:styleId="709213693AE94E18827D5A8ACAB8B506">
-    <w:name w:val="709213693AE94E18827D5A8ACAB8B506"/>
+  <w:style w:type="paragraph" w:customStyle="1" w:styleId="AA19C80CD02D41769F768E0D078EA199">
+    <w:name w:val="AA19C80CD02D41769F768E0D078EA199"/>
+    <w:rsid w:val="00A60979"/>
+    <w:pPr>
+      <w:spacing w:line="278" w:lineRule="auto"/>
+    </w:pPr>
+    <w:rPr>
+      <w:kern w:val="2"/>
+      <w:sz w:val="24"/>
+      <w:szCs w:val="24"/>
+      <w14:ligatures w14:val="standardContextual"/>
+    </w:rPr>
   </w:style>
-  <w:style w:type="paragraph" w:customStyle="1" w:styleId="7ABED51EBEF6472995558C93222D7D57">
-    <w:name w:val="7ABED51EBEF6472995558C93222D7D57"/>
+  <w:style w:type="paragraph" w:customStyle="1" w:styleId="32DFE7BBFCC6424DB306F76E8E7F39C5">
+    <w:name w:val="32DFE7BBFCC6424DB306F76E8E7F39C5"/>
+    <w:rsid w:val="00A60979"/>
+    <w:pPr>
+      <w:spacing w:line="278" w:lineRule="auto"/>
+    </w:pPr>
+    <w:rPr>
+      <w:kern w:val="2"/>
+      <w:sz w:val="24"/>
+      <w:szCs w:val="24"/>
+      <w14:ligatures w14:val="standardContextual"/>
+    </w:rPr>
   </w:style>
 </w:styles>
 </file>

</xml_diff>